<commit_message>
Update colors and documentation.
</commit_message>
<xml_diff>
--- a/Документация ПМУ.docx
+++ b/Документация ПМУ.docx
@@ -34,8 +34,8 @@
           <w:lang w:val="en-US"/>
         </w:rPr>
         <w:drawing>
-          <wp:inline distT="0" distB="0" distL="0" distR="0" wp14:anchorId="1D9D47CC" wp14:editId="4619A939">
-            <wp:extent cx="1737360" cy="1737360"/>
+          <wp:inline distT="0" distB="0" distL="0" distR="0" wp14:anchorId="1D9D47CC" wp14:editId="3677DBED">
+            <wp:extent cx="1996440" cy="1996440"/>
             <wp:effectExtent l="0" t="0" r="0" b="0"/>
             <wp:docPr id="764412058" name="Картина 1" descr="Почивни бази ТУ-София"/>
             <wp:cNvGraphicFramePr>
@@ -66,7 +66,7 @@
                   <pic:spPr bwMode="auto">
                     <a:xfrm>
                       <a:off x="0" y="0"/>
-                      <a:ext cx="1737360" cy="1737360"/>
+                      <a:ext cx="1996440" cy="1996440"/>
                     </a:xfrm>
                     <a:prstGeom prst="rect">
                       <a:avLst/>
@@ -177,23 +177,25 @@
           <w:sz w:val="30"/>
           <w:szCs w:val="30"/>
         </w:rPr>
-        <w:t>изготвен от :                                     преподавател :</w:t>
-      </w:r>
-      <w:r>
+        <w:t>изготвен от :                                     преподавател :  гл. ас. Невен Николов</w:t>
+      </w:r>
+    </w:p>
+    <w:p>
+      <w:pPr>
+        <w:spacing w:before="240" w:after="240"/>
         <w:rPr>
           <w:i/>
           <w:sz w:val="30"/>
           <w:szCs w:val="30"/>
         </w:rPr>
-        <w:t xml:space="preserve"> </w:t>
-      </w:r>
+      </w:pPr>
       <w:r>
         <w:rPr>
           <w:i/>
           <w:sz w:val="30"/>
           <w:szCs w:val="30"/>
         </w:rPr>
-        <w:t xml:space="preserve"> гл. ас. Невен Николов</w:t>
+        <w:t>Марио Стефанов</w:t>
       </w:r>
     </w:p>
     <w:p>
@@ -210,19 +212,18 @@
           <w:i/>
           <w:sz w:val="30"/>
           <w:szCs w:val="30"/>
-        </w:rPr>
-        <w:t>Марио Стефанов</w:t>
-      </w:r>
-    </w:p>
-    <w:p>
-      <w:pPr>
-        <w:spacing w:before="240" w:after="240"/>
+          <w:lang w:val="en-US"/>
+        </w:rPr>
+        <w:t>(</w:t>
+      </w:r>
+      <w:r>
         <w:rPr>
           <w:i/>
           <w:sz w:val="30"/>
           <w:szCs w:val="30"/>
         </w:rPr>
-      </w:pPr>
+        <w:t>III курс,</w:t>
+      </w:r>
       <w:r>
         <w:rPr>
           <w:i/>
@@ -230,15 +231,16 @@
           <w:szCs w:val="30"/>
           <w:lang w:val="en-US"/>
         </w:rPr>
-        <w:t>(</w:t>
+        <w:t xml:space="preserve"> </w:t>
       </w:r>
       <w:r>
         <w:rPr>
           <w:i/>
           <w:sz w:val="30"/>
           <w:szCs w:val="30"/>
-        </w:rPr>
-        <w:t>III курс</w:t>
+          <w:lang w:val="en-US"/>
+        </w:rPr>
+        <w:t xml:space="preserve">45 </w:t>
       </w:r>
       <w:r>
         <w:rPr>
@@ -246,42 +248,41 @@
           <w:sz w:val="30"/>
           <w:szCs w:val="30"/>
         </w:rPr>
-        <w:t>,</w:t>
-      </w:r>
+        <w:t xml:space="preserve">гр., </w:t>
+      </w:r>
+      <w:proofErr w:type="gramStart"/>
       <w:r>
         <w:rPr>
           <w:i/>
           <w:sz w:val="30"/>
           <w:szCs w:val="30"/>
-          <w:lang w:val="en-US"/>
-        </w:rPr>
-        <w:t xml:space="preserve"> </w:t>
+        </w:rPr>
+        <w:t>фак.</w:t>
       </w:r>
       <w:r>
         <w:rPr>
           <w:i/>
           <w:sz w:val="30"/>
           <w:szCs w:val="30"/>
-          <w:lang w:val="en-US"/>
-        </w:rPr>
-        <w:t xml:space="preserve">45 </w:t>
-      </w:r>
+        </w:rPr>
+        <w:t>№</w:t>
+      </w:r>
+      <w:proofErr w:type="gramEnd"/>
       <w:r>
         <w:rPr>
           <w:i/>
           <w:sz w:val="30"/>
           <w:szCs w:val="30"/>
         </w:rPr>
-        <w:t xml:space="preserve">гр., </w:t>
-      </w:r>
-      <w:proofErr w:type="gramStart"/>
+        <w:t xml:space="preserve">: </w:t>
+      </w:r>
       <w:r>
         <w:rPr>
           <w:i/>
           <w:sz w:val="30"/>
           <w:szCs w:val="30"/>
         </w:rPr>
-        <w:t>фак.</w:t>
+        <w:t>121219076</w:t>
       </w:r>
       <w:r>
         <w:rPr>
@@ -289,31 +290,6 @@
           <w:sz w:val="30"/>
           <w:szCs w:val="30"/>
         </w:rPr>
-        <w:t>№</w:t>
-      </w:r>
-      <w:proofErr w:type="gramEnd"/>
-      <w:r>
-        <w:rPr>
-          <w:i/>
-          <w:sz w:val="30"/>
-          <w:szCs w:val="30"/>
-        </w:rPr>
-        <w:t xml:space="preserve">: </w:t>
-      </w:r>
-      <w:r>
-        <w:rPr>
-          <w:i/>
-          <w:sz w:val="30"/>
-          <w:szCs w:val="30"/>
-        </w:rPr>
-        <w:t>121219076</w:t>
-      </w:r>
-      <w:r>
-        <w:rPr>
-          <w:i/>
-          <w:sz w:val="30"/>
-          <w:szCs w:val="30"/>
-        </w:rPr>
         <w:t>)</w:t>
       </w:r>
     </w:p>
@@ -327,325 +303,436 @@
     </w:p>
     <w:p>
       <w:pPr>
-        <w:rPr>
-          <w:b/>
-          <w:sz w:val="32"/>
-          <w:szCs w:val="32"/>
-        </w:rPr>
-      </w:pPr>
-      <w:r>
-        <w:rPr>
-          <w:b/>
-          <w:sz w:val="32"/>
-          <w:szCs w:val="32"/>
-        </w:rPr>
-        <w:lastRenderedPageBreak/>
-        <w:t xml:space="preserve">Съдържание : </w:t>
-      </w:r>
-    </w:p>
-    <w:p>
-      <w:pPr>
-        <w:rPr>
-          <w:sz w:val="32"/>
-          <w:szCs w:val="32"/>
-        </w:rPr>
-      </w:pPr>
-      <w:r>
-        <w:rPr>
-          <w:sz w:val="32"/>
-          <w:szCs w:val="32"/>
-          <w:lang w:val="en-US"/>
-        </w:rPr>
-        <w:t>1.</w:t>
-      </w:r>
-      <w:r>
-        <w:rPr>
-          <w:sz w:val="32"/>
-          <w:szCs w:val="32"/>
-        </w:rPr>
-        <w:t xml:space="preserve">Увод </w:t>
-      </w:r>
-    </w:p>
-    <w:p>
-      <w:pPr>
-        <w:rPr>
-          <w:sz w:val="32"/>
-          <w:szCs w:val="32"/>
-        </w:rPr>
-      </w:pPr>
-      <w:r>
-        <w:rPr>
-          <w:sz w:val="32"/>
-          <w:szCs w:val="32"/>
-        </w:rPr>
-        <w:t xml:space="preserve">2.Анализ на съществуващи разработки </w:t>
-      </w:r>
-    </w:p>
-    <w:p>
-      <w:pPr>
-        <w:rPr>
-          <w:sz w:val="32"/>
-          <w:szCs w:val="32"/>
-        </w:rPr>
-      </w:pPr>
-      <w:r>
-        <w:rPr>
-          <w:sz w:val="32"/>
-          <w:szCs w:val="32"/>
-        </w:rPr>
-        <w:t xml:space="preserve">3.Проектиране </w:t>
-      </w:r>
-    </w:p>
-    <w:p>
-      <w:pPr>
-        <w:rPr>
-          <w:sz w:val="32"/>
-          <w:szCs w:val="32"/>
-        </w:rPr>
-      </w:pPr>
-      <w:r>
-        <w:rPr>
-          <w:sz w:val="32"/>
-          <w:szCs w:val="32"/>
-          <w:lang w:val="en-US"/>
-        </w:rPr>
-        <w:t>4.</w:t>
-      </w:r>
-      <w:r>
-        <w:rPr>
-          <w:sz w:val="32"/>
-          <w:szCs w:val="32"/>
-        </w:rPr>
-        <w:t xml:space="preserve"> </w:t>
-      </w:r>
-      <w:r>
-        <w:rPr>
-          <w:sz w:val="32"/>
-          <w:szCs w:val="32"/>
-        </w:rPr>
-        <w:t>Софтуерна р</w:t>
-      </w:r>
-      <w:r>
-        <w:rPr>
-          <w:sz w:val="32"/>
-          <w:szCs w:val="32"/>
-        </w:rPr>
-        <w:t>еализация</w:t>
-      </w:r>
-    </w:p>
-    <w:p>
-      <w:pPr>
-        <w:rPr>
-          <w:sz w:val="32"/>
-          <w:szCs w:val="32"/>
-        </w:rPr>
-      </w:pPr>
-      <w:r>
-        <w:rPr>
-          <w:sz w:val="32"/>
-          <w:szCs w:val="32"/>
-          <w:lang w:val="en-US"/>
-        </w:rPr>
-        <w:t>5.</w:t>
-      </w:r>
-      <w:r>
-        <w:rPr>
-          <w:sz w:val="32"/>
-          <w:szCs w:val="32"/>
-        </w:rPr>
-        <w:t xml:space="preserve"> Потребителски ръководство (Резултати)</w:t>
-      </w:r>
-    </w:p>
-    <w:p>
-      <w:pPr>
-        <w:rPr>
-          <w:sz w:val="32"/>
-          <w:szCs w:val="32"/>
-        </w:rPr>
-      </w:pPr>
-      <w:r>
-        <w:rPr>
-          <w:sz w:val="32"/>
-          <w:szCs w:val="32"/>
-          <w:lang w:val="en-US"/>
-        </w:rPr>
-        <w:t>6.</w:t>
-      </w:r>
-      <w:r>
-        <w:rPr>
-          <w:sz w:val="32"/>
-          <w:szCs w:val="32"/>
-        </w:rPr>
-        <w:t xml:space="preserve"> Заключение</w:t>
-      </w:r>
-    </w:p>
-    <w:p>
-      <w:pPr>
-        <w:rPr>
-          <w:sz w:val="32"/>
-          <w:szCs w:val="32"/>
-        </w:rPr>
-      </w:pPr>
-      <w:r>
-        <w:rPr>
-          <w:sz w:val="32"/>
-          <w:szCs w:val="32"/>
-          <w:lang w:val="en-US"/>
-        </w:rPr>
-        <w:t>7.</w:t>
-      </w:r>
-      <w:r>
-        <w:rPr>
-          <w:sz w:val="32"/>
-          <w:szCs w:val="32"/>
-        </w:rPr>
-        <w:t xml:space="preserve"> Литература</w:t>
-      </w:r>
-    </w:p>
-    <w:p>
-      <w:pPr>
-        <w:rPr>
-          <w:sz w:val="32"/>
-          <w:szCs w:val="32"/>
-        </w:rPr>
-      </w:pPr>
-    </w:p>
-    <w:p>
-      <w:pPr>
-        <w:rPr>
-          <w:sz w:val="32"/>
-          <w:szCs w:val="32"/>
-        </w:rPr>
-      </w:pPr>
-    </w:p>
-    <w:p>
-      <w:pPr>
-        <w:rPr>
-          <w:sz w:val="32"/>
-          <w:szCs w:val="32"/>
-        </w:rPr>
-      </w:pPr>
-    </w:p>
-    <w:p>
-      <w:pPr>
-        <w:rPr>
-          <w:sz w:val="32"/>
-          <w:szCs w:val="32"/>
-        </w:rPr>
-      </w:pPr>
-    </w:p>
-    <w:p>
-      <w:pPr>
-        <w:rPr>
-          <w:sz w:val="32"/>
-          <w:szCs w:val="32"/>
-        </w:rPr>
-      </w:pPr>
-    </w:p>
-    <w:p>
-      <w:pPr>
-        <w:rPr>
-          <w:sz w:val="32"/>
-          <w:szCs w:val="32"/>
-        </w:rPr>
-      </w:pPr>
-    </w:p>
-    <w:p>
-      <w:pPr>
-        <w:rPr>
-          <w:sz w:val="32"/>
-          <w:szCs w:val="32"/>
-        </w:rPr>
-      </w:pPr>
-    </w:p>
-    <w:p>
-      <w:pPr>
-        <w:rPr>
-          <w:sz w:val="32"/>
-          <w:szCs w:val="32"/>
-        </w:rPr>
-      </w:pPr>
-    </w:p>
-    <w:p>
-      <w:pPr>
-        <w:rPr>
-          <w:sz w:val="32"/>
-          <w:szCs w:val="32"/>
-        </w:rPr>
-      </w:pPr>
-    </w:p>
-    <w:p>
-      <w:pPr>
-        <w:rPr>
-          <w:sz w:val="32"/>
-          <w:szCs w:val="32"/>
-        </w:rPr>
-      </w:pPr>
-    </w:p>
-    <w:p>
-      <w:pPr>
-        <w:rPr>
-          <w:sz w:val="32"/>
-          <w:szCs w:val="32"/>
-        </w:rPr>
-      </w:pPr>
-    </w:p>
-    <w:p>
-      <w:pPr>
-        <w:rPr>
-          <w:sz w:val="32"/>
-          <w:szCs w:val="32"/>
-        </w:rPr>
-      </w:pPr>
-    </w:p>
-    <w:p>
-      <w:pPr>
-        <w:rPr>
-          <w:sz w:val="32"/>
-          <w:szCs w:val="32"/>
-        </w:rPr>
-      </w:pPr>
-    </w:p>
-    <w:p>
-      <w:pPr>
-        <w:rPr>
-          <w:sz w:val="32"/>
-          <w:szCs w:val="32"/>
-        </w:rPr>
-      </w:pPr>
-    </w:p>
-    <w:p>
-      <w:pPr>
-        <w:rPr>
-          <w:sz w:val="32"/>
-          <w:szCs w:val="32"/>
-        </w:rPr>
-      </w:pPr>
-    </w:p>
-    <w:p>
-      <w:pPr>
-        <w:rPr>
-          <w:sz w:val="32"/>
-          <w:szCs w:val="32"/>
-        </w:rPr>
-      </w:pPr>
-    </w:p>
-    <w:p>
-      <w:pPr>
-        <w:jc w:val="center"/>
         <w:rPr>
           <w:b/>
           <w:bCs/>
-          <w:sz w:val="36"/>
-          <w:szCs w:val="36"/>
+          <w:sz w:val="32"/>
+          <w:szCs w:val="32"/>
         </w:rPr>
       </w:pPr>
       <w:r>
         <w:rPr>
           <w:b/>
           <w:bCs/>
-          <w:sz w:val="36"/>
-          <w:szCs w:val="36"/>
+          <w:sz w:val="32"/>
+          <w:szCs w:val="32"/>
+        </w:rPr>
+        <w:t>Съдържание</w:t>
+      </w:r>
+      <w:r>
+        <w:rPr>
+          <w:b/>
+          <w:bCs/>
+          <w:sz w:val="32"/>
+          <w:szCs w:val="32"/>
+        </w:rPr>
+        <w:t>:</w:t>
+      </w:r>
+      <w:r>
+        <w:rPr>
+          <w:b/>
+          <w:bCs/>
+          <w:sz w:val="32"/>
+          <w:szCs w:val="32"/>
+        </w:rPr>
+        <w:t xml:space="preserve"> </w:t>
+      </w:r>
+    </w:p>
+    <w:p>
+      <w:pPr>
+        <w:rPr>
+          <w:sz w:val="32"/>
+          <w:szCs w:val="32"/>
+        </w:rPr>
+      </w:pPr>
+      <w:r>
+        <w:rPr>
+          <w:sz w:val="32"/>
+          <w:szCs w:val="32"/>
+        </w:rPr>
+        <w:t>Увод ...........................................................................................</w:t>
+      </w:r>
+      <w:r>
+        <w:rPr>
+          <w:sz w:val="32"/>
+          <w:szCs w:val="32"/>
+        </w:rPr>
+        <w:t>......... 3</w:t>
+      </w:r>
+    </w:p>
+    <w:p>
+      <w:pPr>
+        <w:rPr>
+          <w:sz w:val="32"/>
+          <w:szCs w:val="32"/>
+        </w:rPr>
+      </w:pPr>
+      <w:r>
+        <w:rPr>
+          <w:sz w:val="32"/>
+          <w:szCs w:val="32"/>
+        </w:rPr>
+        <w:t>Анализ на съществуващи разработки ................................</w:t>
+      </w:r>
+      <w:r>
+        <w:rPr>
+          <w:sz w:val="32"/>
+          <w:szCs w:val="32"/>
+        </w:rPr>
+        <w:t>............. 3</w:t>
+      </w:r>
+    </w:p>
+    <w:p>
+      <w:pPr>
+        <w:rPr>
+          <w:sz w:val="32"/>
+          <w:szCs w:val="32"/>
+        </w:rPr>
+      </w:pPr>
+      <w:r>
+        <w:rPr>
+          <w:sz w:val="32"/>
+          <w:szCs w:val="32"/>
+        </w:rPr>
+        <w:t>Проектиране .............................................................................</w:t>
+      </w:r>
+      <w:r>
+        <w:rPr>
+          <w:sz w:val="32"/>
+          <w:szCs w:val="32"/>
+        </w:rPr>
+        <w:t>.........</w:t>
+      </w:r>
+      <w:r>
+        <w:rPr>
+          <w:sz w:val="32"/>
+          <w:szCs w:val="32"/>
+        </w:rPr>
+        <w:t xml:space="preserve"> </w:t>
+      </w:r>
+      <w:r>
+        <w:rPr>
+          <w:sz w:val="32"/>
+          <w:szCs w:val="32"/>
+        </w:rPr>
+        <w:t>3</w:t>
+      </w:r>
+      <w:r>
+        <w:rPr>
+          <w:sz w:val="32"/>
+          <w:szCs w:val="32"/>
+        </w:rPr>
+        <w:t xml:space="preserve"> </w:t>
+      </w:r>
+    </w:p>
+    <w:p>
+      <w:pPr>
+        <w:rPr>
+          <w:sz w:val="32"/>
+          <w:szCs w:val="32"/>
+        </w:rPr>
+      </w:pPr>
+      <w:r>
+        <w:rPr>
+          <w:sz w:val="32"/>
+          <w:szCs w:val="32"/>
+        </w:rPr>
+        <w:t>Софтуерна р</w:t>
+      </w:r>
+      <w:r>
+        <w:rPr>
+          <w:sz w:val="32"/>
+          <w:szCs w:val="32"/>
+        </w:rPr>
+        <w:t>еализация ..........................................................</w:t>
+      </w:r>
+      <w:r>
+        <w:rPr>
+          <w:sz w:val="32"/>
+          <w:szCs w:val="32"/>
+        </w:rPr>
+        <w:t>...........</w:t>
+      </w:r>
+      <w:r>
+        <w:rPr>
+          <w:sz w:val="32"/>
+          <w:szCs w:val="32"/>
+        </w:rPr>
+        <w:t xml:space="preserve"> </w:t>
+      </w:r>
+      <w:r>
+        <w:rPr>
+          <w:sz w:val="32"/>
+          <w:szCs w:val="32"/>
+        </w:rPr>
+        <w:t>5</w:t>
+      </w:r>
+    </w:p>
+    <w:p>
+      <w:pPr>
+        <w:rPr>
+          <w:sz w:val="32"/>
+          <w:szCs w:val="32"/>
+        </w:rPr>
+      </w:pPr>
+      <w:r>
+        <w:rPr>
+          <w:sz w:val="32"/>
+          <w:szCs w:val="32"/>
+        </w:rPr>
+        <w:t>Потребителско</w:t>
+      </w:r>
+      <w:r>
+        <w:rPr>
+          <w:sz w:val="32"/>
+          <w:szCs w:val="32"/>
+        </w:rPr>
+        <w:t xml:space="preserve"> Ръковотство</w:t>
+      </w:r>
+      <w:r>
+        <w:rPr>
+          <w:sz w:val="32"/>
+          <w:szCs w:val="32"/>
+        </w:rPr>
+        <w:t>...................................................</w:t>
+      </w:r>
+      <w:r>
+        <w:rPr>
+          <w:sz w:val="32"/>
+          <w:szCs w:val="32"/>
+        </w:rPr>
+        <w:t>...........</w:t>
+      </w:r>
+      <w:r>
+        <w:rPr>
+          <w:sz w:val="32"/>
+          <w:szCs w:val="32"/>
+        </w:rPr>
+        <w:t xml:space="preserve"> </w:t>
+      </w:r>
+      <w:r>
+        <w:rPr>
+          <w:sz w:val="32"/>
+          <w:szCs w:val="32"/>
+        </w:rPr>
+        <w:t>9</w:t>
+      </w:r>
+      <w:r>
+        <w:rPr>
+          <w:sz w:val="32"/>
+          <w:szCs w:val="32"/>
+        </w:rPr>
+        <w:t xml:space="preserve"> </w:t>
+      </w:r>
+    </w:p>
+    <w:p>
+      <w:pPr>
+        <w:rPr>
+          <w:sz w:val="32"/>
+          <w:szCs w:val="32"/>
+        </w:rPr>
+      </w:pPr>
+      <w:r>
+        <w:rPr>
+          <w:sz w:val="32"/>
+          <w:szCs w:val="32"/>
+        </w:rPr>
+        <w:t>Заключение ..........................................................................</w:t>
+      </w:r>
+      <w:r>
+        <w:rPr>
+          <w:sz w:val="32"/>
+          <w:szCs w:val="32"/>
+        </w:rPr>
+        <w:t>...........</w:t>
+      </w:r>
+      <w:r>
+        <w:rPr>
+          <w:sz w:val="32"/>
+          <w:szCs w:val="32"/>
+        </w:rPr>
+        <w:t xml:space="preserve"> </w:t>
+      </w:r>
+      <w:r>
+        <w:rPr>
+          <w:sz w:val="32"/>
+          <w:szCs w:val="32"/>
+        </w:rPr>
+        <w:t>11</w:t>
+      </w:r>
+    </w:p>
+    <w:p>
+      <w:pPr>
+        <w:rPr>
+          <w:sz w:val="32"/>
+          <w:szCs w:val="32"/>
+        </w:rPr>
+      </w:pPr>
+      <w:r>
+        <w:rPr>
+          <w:sz w:val="32"/>
+          <w:szCs w:val="32"/>
+        </w:rPr>
+        <w:t>Литература .............................................................................</w:t>
+      </w:r>
+      <w:r>
+        <w:rPr>
+          <w:sz w:val="32"/>
+          <w:szCs w:val="32"/>
+        </w:rPr>
+        <w:t>.........</w:t>
+      </w:r>
+      <w:r>
+        <w:rPr>
+          <w:sz w:val="32"/>
+          <w:szCs w:val="32"/>
+        </w:rPr>
+        <w:t xml:space="preserve"> </w:t>
+      </w:r>
+      <w:r>
+        <w:rPr>
+          <w:sz w:val="32"/>
+          <w:szCs w:val="32"/>
+        </w:rPr>
+        <w:t>11</w:t>
+      </w:r>
+    </w:p>
+    <w:p>
+      <w:pPr>
+        <w:rPr>
+          <w:sz w:val="32"/>
+          <w:szCs w:val="32"/>
+        </w:rPr>
+      </w:pPr>
+    </w:p>
+    <w:p>
+      <w:pPr>
+        <w:rPr>
+          <w:sz w:val="32"/>
+          <w:szCs w:val="32"/>
+        </w:rPr>
+      </w:pPr>
+    </w:p>
+    <w:p>
+      <w:pPr>
+        <w:rPr>
+          <w:sz w:val="32"/>
+          <w:szCs w:val="32"/>
+        </w:rPr>
+      </w:pPr>
+    </w:p>
+    <w:p>
+      <w:pPr>
+        <w:rPr>
+          <w:sz w:val="32"/>
+          <w:szCs w:val="32"/>
+        </w:rPr>
+      </w:pPr>
+    </w:p>
+    <w:p>
+      <w:pPr>
+        <w:rPr>
+          <w:sz w:val="32"/>
+          <w:szCs w:val="32"/>
+        </w:rPr>
+      </w:pPr>
+    </w:p>
+    <w:p>
+      <w:pPr>
+        <w:rPr>
+          <w:sz w:val="32"/>
+          <w:szCs w:val="32"/>
+        </w:rPr>
+      </w:pPr>
+    </w:p>
+    <w:p>
+      <w:pPr>
+        <w:rPr>
+          <w:sz w:val="32"/>
+          <w:szCs w:val="32"/>
+        </w:rPr>
+      </w:pPr>
+    </w:p>
+    <w:p>
+      <w:pPr>
+        <w:rPr>
+          <w:sz w:val="32"/>
+          <w:szCs w:val="32"/>
+        </w:rPr>
+      </w:pPr>
+    </w:p>
+    <w:p>
+      <w:pPr>
+        <w:rPr>
+          <w:sz w:val="32"/>
+          <w:szCs w:val="32"/>
+        </w:rPr>
+      </w:pPr>
+    </w:p>
+    <w:p>
+      <w:pPr>
+        <w:rPr>
+          <w:sz w:val="32"/>
+          <w:szCs w:val="32"/>
+        </w:rPr>
+      </w:pPr>
+    </w:p>
+    <w:p>
+      <w:pPr>
+        <w:rPr>
+          <w:sz w:val="32"/>
+          <w:szCs w:val="32"/>
+        </w:rPr>
+      </w:pPr>
+    </w:p>
+    <w:p>
+      <w:pPr>
+        <w:rPr>
+          <w:sz w:val="32"/>
+          <w:szCs w:val="32"/>
+        </w:rPr>
+      </w:pPr>
+    </w:p>
+    <w:p>
+      <w:pPr>
+        <w:rPr>
+          <w:sz w:val="32"/>
+          <w:szCs w:val="32"/>
+        </w:rPr>
+      </w:pPr>
+    </w:p>
+    <w:p>
+      <w:pPr>
+        <w:rPr>
+          <w:sz w:val="32"/>
+          <w:szCs w:val="32"/>
+        </w:rPr>
+      </w:pPr>
+    </w:p>
+    <w:p>
+      <w:pPr>
+        <w:rPr>
+          <w:sz w:val="32"/>
+          <w:szCs w:val="32"/>
+        </w:rPr>
+      </w:pPr>
+    </w:p>
+    <w:p>
+      <w:pPr>
+        <w:jc w:val="center"/>
+        <w:rPr>
+          <w:b/>
+          <w:bCs/>
+          <w:sz w:val="28"/>
+          <w:szCs w:val="28"/>
+        </w:rPr>
+      </w:pPr>
+      <w:r>
+        <w:rPr>
+          <w:b/>
+          <w:bCs/>
+          <w:sz w:val="28"/>
+          <w:szCs w:val="28"/>
         </w:rPr>
         <w:lastRenderedPageBreak/>
         <w:t>1.</w:t>
@@ -654,8 +741,8 @@
         <w:rPr>
           <w:b/>
           <w:bCs/>
-          <w:sz w:val="36"/>
-          <w:szCs w:val="36"/>
+          <w:sz w:val="28"/>
+          <w:szCs w:val="28"/>
         </w:rPr>
         <w:t>Увод</w:t>
       </w:r>
@@ -663,38 +750,31 @@
     <w:p>
       <w:pPr>
         <w:rPr>
-          <w:sz w:val="32"/>
-          <w:szCs w:val="32"/>
-        </w:rPr>
-      </w:pPr>
-      <w:r>
-        <w:rPr>
-          <w:sz w:val="32"/>
-          <w:szCs w:val="32"/>
-        </w:rPr>
-        <w:t>Морският шах</w:t>
-      </w:r>
-      <w:r>
-        <w:rPr>
-          <w:sz w:val="32"/>
-          <w:szCs w:val="32"/>
-        </w:rPr>
-        <w:t xml:space="preserve"> е проста стратегическа игра, при която 2-ма играчи, X и O, се редуват, маркирайки места върху решетка 3 x 3. Първият играч, който постави 3 от своите знаци в хоризонтална, вертикална или диагонална линия, е победител.</w:t>
-      </w:r>
-    </w:p>
-    <w:p>
-      <w:pPr>
-        <w:rPr>
-          <w:sz w:val="32"/>
-          <w:szCs w:val="32"/>
-        </w:rPr>
-      </w:pPr>
-    </w:p>
-    <w:p>
-      <w:pPr>
-        <w:rPr>
-          <w:sz w:val="32"/>
-          <w:szCs w:val="32"/>
+          <w:sz w:val="28"/>
+          <w:szCs w:val="28"/>
+        </w:rPr>
+      </w:pPr>
+      <w:r>
+        <w:rPr>
+          <w:sz w:val="28"/>
+          <w:szCs w:val="28"/>
+        </w:rPr>
+        <w:t>Морският шах е проста стратегическа игра, при която 2-ма играчи, X и O, се редуват, маркирайки места върху решетка 3 x 3. Първият играч, който постави 3 от своите знаци в хоризонтална, вертикална или диагонална линия, е победител.</w:t>
+      </w:r>
+    </w:p>
+    <w:p>
+      <w:pPr>
+        <w:rPr>
+          <w:sz w:val="28"/>
+          <w:szCs w:val="28"/>
+        </w:rPr>
+      </w:pPr>
+    </w:p>
+    <w:p>
+      <w:pPr>
+        <w:rPr>
+          <w:sz w:val="28"/>
+          <w:szCs w:val="28"/>
         </w:rPr>
       </w:pPr>
     </w:p>
@@ -704,16 +784,16 @@
         <w:rPr>
           <w:b/>
           <w:bCs/>
-          <w:sz w:val="32"/>
-          <w:szCs w:val="32"/>
+          <w:sz w:val="28"/>
+          <w:szCs w:val="28"/>
         </w:rPr>
       </w:pPr>
       <w:r>
         <w:rPr>
           <w:b/>
           <w:bCs/>
-          <w:sz w:val="32"/>
-          <w:szCs w:val="32"/>
+          <w:sz w:val="28"/>
+          <w:szCs w:val="28"/>
         </w:rPr>
         <w:t>2.</w:t>
       </w:r>
@@ -721,8 +801,8 @@
         <w:rPr>
           <w:b/>
           <w:bCs/>
-          <w:sz w:val="32"/>
-          <w:szCs w:val="32"/>
+          <w:sz w:val="28"/>
+          <w:szCs w:val="28"/>
         </w:rPr>
         <w:t>Анализ на съществуващи разработки</w:t>
       </w:r>
@@ -731,45 +811,24 @@
       <w:pPr>
         <w:ind w:firstLine="708"/>
         <w:rPr>
-          <w:sz w:val="32"/>
-          <w:szCs w:val="32"/>
-        </w:rPr>
-      </w:pPr>
-      <w:r>
-        <w:rPr>
-          <w:sz w:val="32"/>
-          <w:szCs w:val="32"/>
-        </w:rPr>
-        <w:t>С</w:t>
-      </w:r>
-      <w:r>
-        <w:rPr>
-          <w:sz w:val="32"/>
-          <w:szCs w:val="32"/>
-        </w:rPr>
-        <w:t>ъществуващата система е проста за игра с хартия и молив между двама души. Тук целият процес се извърш</w:t>
-      </w:r>
-      <w:r>
-        <w:rPr>
-          <w:sz w:val="32"/>
-          <w:szCs w:val="32"/>
-        </w:rPr>
-        <w:t>ва</w:t>
-      </w:r>
-      <w:r>
-        <w:rPr>
-          <w:sz w:val="32"/>
-          <w:szCs w:val="32"/>
-        </w:rPr>
-        <w:t xml:space="preserve"> в ръкописен формат, като се правят девет квадратни мрежи, поставяне на X и O и проверка за победител. Този процес ще се повтаря всеки път. Така че ще бъде досадна работа да рисувате решетка от девет квадрата всеки път с хартия и молив. Човешкото усилие е повече тук. Заедно с това извличането на информацията не е лесно, тъй като записите се поддържат в ръкописни документи. Да предположим, че са въведени грешни входове, тогава целият процес трябва да се извърши отново. Така че потребителите го намират за трудно да го използват.</w:t>
+          <w:sz w:val="28"/>
+          <w:szCs w:val="28"/>
+        </w:rPr>
+      </w:pPr>
+      <w:r>
+        <w:rPr>
+          <w:sz w:val="28"/>
+          <w:szCs w:val="28"/>
+        </w:rPr>
+        <w:t>Съществуващата система е проста за игра с хартия и молив между двама души. Тук целият процес се извършва в ръкописен формат, като се правят девет квадратни мрежи, поставяне на X и O и проверка за победител. Този процес ще се повтаря всеки път. Така че ще бъде досадна работа да рисувате решетка от девет квадрата всеки път с хартия и молив. Човешкото усилие е повече тук. Заедно с това извличането на информацията не е лесно, тъй като записите се поддържат в ръкописни документи. Да предположим, че са въведени грешни входове, тогава целият процес трябва да се извърши отново. Така че потребителите го намират за трудно да го използват.</w:t>
       </w:r>
     </w:p>
     <w:p>
       <w:pPr>
         <w:ind w:firstLine="708"/>
         <w:rPr>
-          <w:sz w:val="32"/>
-          <w:szCs w:val="32"/>
+          <w:sz w:val="28"/>
+          <w:szCs w:val="28"/>
         </w:rPr>
       </w:pPr>
     </w:p>
@@ -780,16 +839,16 @@
         <w:rPr>
           <w:b/>
           <w:bCs/>
-          <w:sz w:val="32"/>
-          <w:szCs w:val="32"/>
+          <w:sz w:val="28"/>
+          <w:szCs w:val="28"/>
         </w:rPr>
       </w:pPr>
       <w:r>
         <w:rPr>
           <w:b/>
           <w:bCs/>
-          <w:sz w:val="32"/>
-          <w:szCs w:val="32"/>
+          <w:sz w:val="28"/>
+          <w:szCs w:val="28"/>
         </w:rPr>
         <w:t>3.</w:t>
       </w:r>
@@ -797,8 +856,8 @@
         <w:rPr>
           <w:b/>
           <w:bCs/>
-          <w:sz w:val="32"/>
-          <w:szCs w:val="32"/>
+          <w:sz w:val="28"/>
+          <w:szCs w:val="28"/>
         </w:rPr>
         <w:t>Проектиране</w:t>
       </w:r>
@@ -807,159 +866,550 @@
       <w:pPr>
         <w:ind w:firstLine="708"/>
         <w:rPr>
-          <w:sz w:val="32"/>
-          <w:szCs w:val="32"/>
-        </w:rPr>
-      </w:pPr>
-      <w:r>
-        <w:rPr>
-          <w:sz w:val="32"/>
-          <w:szCs w:val="32"/>
+          <w:sz w:val="28"/>
+          <w:szCs w:val="28"/>
+        </w:rPr>
+      </w:pPr>
+      <w:r>
+        <w:rPr>
+          <w:sz w:val="28"/>
+          <w:szCs w:val="28"/>
         </w:rPr>
         <w:t xml:space="preserve">Играта е разработена на </w:t>
       </w:r>
       <w:r>
         <w:rPr>
-          <w:sz w:val="32"/>
-          <w:szCs w:val="32"/>
-          <w:lang w:val="en-US"/>
-        </w:rPr>
-        <w:t>“Android Studio”(</w:t>
-      </w:r>
-      <w:r>
-        <w:rPr>
-          <w:sz w:val="32"/>
-          <w:szCs w:val="32"/>
-        </w:rPr>
-        <w:t xml:space="preserve">среда за разработка на </w:t>
-      </w:r>
-      <w:r>
-        <w:rPr>
-          <w:sz w:val="32"/>
-          <w:szCs w:val="32"/>
-          <w:lang w:val="en-US"/>
-        </w:rPr>
-        <w:t xml:space="preserve">Android </w:t>
-      </w:r>
-      <w:r>
-        <w:rPr>
-          <w:sz w:val="32"/>
-          <w:szCs w:val="32"/>
-        </w:rPr>
-        <w:t xml:space="preserve">приложения) и </w:t>
-      </w:r>
-      <w:r>
-        <w:rPr>
-          <w:sz w:val="32"/>
-          <w:szCs w:val="32"/>
-        </w:rPr>
-        <w:t xml:space="preserve">се подържа на устройства с  версия на </w:t>
-      </w:r>
-      <w:r>
-        <w:rPr>
-          <w:sz w:val="32"/>
-          <w:szCs w:val="32"/>
+          <w:sz w:val="28"/>
+          <w:szCs w:val="28"/>
+          <w:lang w:val="en-US"/>
+        </w:rPr>
+        <w:t>“Android Studio</w:t>
+      </w:r>
+      <w:r>
+        <w:rPr>
+          <w:sz w:val="28"/>
+          <w:szCs w:val="28"/>
+        </w:rPr>
+        <w:t>“</w:t>
+      </w:r>
+      <w:r>
+        <w:rPr>
+          <w:sz w:val="28"/>
+          <w:szCs w:val="28"/>
+        </w:rPr>
+        <w:t>, която</w:t>
+      </w:r>
+      <w:r>
+        <w:rPr>
+          <w:sz w:val="28"/>
+          <w:szCs w:val="28"/>
+          <w:lang w:val="en-US"/>
+        </w:rPr>
+        <w:t xml:space="preserve"> е </w:t>
+      </w:r>
+      <w:proofErr w:type="spellStart"/>
+      <w:r>
+        <w:rPr>
+          <w:sz w:val="28"/>
+          <w:szCs w:val="28"/>
+          <w:lang w:val="en-US"/>
+        </w:rPr>
+        <w:t>страхотн</w:t>
+      </w:r>
+      <w:proofErr w:type="spellEnd"/>
+      <w:r>
+        <w:rPr>
+          <w:sz w:val="28"/>
+          <w:szCs w:val="28"/>
+        </w:rPr>
+        <w:t>а</w:t>
+      </w:r>
+      <w:r>
+        <w:rPr>
+          <w:sz w:val="28"/>
+          <w:szCs w:val="28"/>
+          <w:lang w:val="en-US"/>
+        </w:rPr>
+        <w:t xml:space="preserve"> </w:t>
+      </w:r>
+      <w:proofErr w:type="spellStart"/>
+      <w:r>
+        <w:rPr>
+          <w:sz w:val="28"/>
+          <w:szCs w:val="28"/>
+          <w:lang w:val="en-US"/>
+        </w:rPr>
+        <w:t>платформа</w:t>
+      </w:r>
+      <w:proofErr w:type="spellEnd"/>
+      <w:r>
+        <w:rPr>
+          <w:sz w:val="28"/>
+          <w:szCs w:val="28"/>
+          <w:lang w:val="en-US"/>
+        </w:rPr>
+        <w:t xml:space="preserve"> </w:t>
+      </w:r>
+      <w:proofErr w:type="spellStart"/>
+      <w:r>
+        <w:rPr>
+          <w:sz w:val="28"/>
+          <w:szCs w:val="28"/>
+          <w:lang w:val="en-US"/>
+        </w:rPr>
+        <w:t>за</w:t>
+      </w:r>
+      <w:proofErr w:type="spellEnd"/>
+      <w:r>
+        <w:rPr>
+          <w:sz w:val="28"/>
+          <w:szCs w:val="28"/>
+          <w:lang w:val="en-US"/>
+        </w:rPr>
+        <w:t xml:space="preserve"> </w:t>
+      </w:r>
+      <w:proofErr w:type="spellStart"/>
+      <w:r>
+        <w:rPr>
+          <w:sz w:val="28"/>
+          <w:szCs w:val="28"/>
+          <w:lang w:val="en-US"/>
+        </w:rPr>
+        <w:t>създаване</w:t>
+      </w:r>
+      <w:proofErr w:type="spellEnd"/>
+      <w:r>
+        <w:rPr>
+          <w:sz w:val="28"/>
+          <w:szCs w:val="28"/>
+          <w:lang w:val="en-US"/>
+        </w:rPr>
+        <w:t xml:space="preserve"> </w:t>
+      </w:r>
+      <w:proofErr w:type="spellStart"/>
+      <w:r>
+        <w:rPr>
+          <w:sz w:val="28"/>
+          <w:szCs w:val="28"/>
+          <w:lang w:val="en-US"/>
+        </w:rPr>
+        <w:t>на</w:t>
+      </w:r>
+      <w:proofErr w:type="spellEnd"/>
+      <w:r>
+        <w:rPr>
+          <w:sz w:val="28"/>
+          <w:szCs w:val="28"/>
+          <w:lang w:val="en-US"/>
+        </w:rPr>
+        <w:t xml:space="preserve"> </w:t>
+      </w:r>
+      <w:proofErr w:type="spellStart"/>
+      <w:r>
+        <w:rPr>
+          <w:sz w:val="28"/>
+          <w:szCs w:val="28"/>
+          <w:lang w:val="en-US"/>
+        </w:rPr>
+        <w:t>приложения</w:t>
+      </w:r>
+      <w:proofErr w:type="spellEnd"/>
+      <w:r>
+        <w:rPr>
+          <w:sz w:val="28"/>
+          <w:szCs w:val="28"/>
+          <w:lang w:val="en-US"/>
+        </w:rPr>
+        <w:t xml:space="preserve">, </w:t>
+      </w:r>
+      <w:proofErr w:type="spellStart"/>
+      <w:r>
+        <w:rPr>
+          <w:sz w:val="28"/>
+          <w:szCs w:val="28"/>
+          <w:lang w:val="en-US"/>
+        </w:rPr>
+        <w:t>които</w:t>
+      </w:r>
+      <w:proofErr w:type="spellEnd"/>
+      <w:r>
+        <w:rPr>
+          <w:sz w:val="28"/>
+          <w:szCs w:val="28"/>
+          <w:lang w:val="en-US"/>
+        </w:rPr>
+        <w:t xml:space="preserve"> </w:t>
+      </w:r>
+      <w:proofErr w:type="spellStart"/>
+      <w:r>
+        <w:rPr>
+          <w:sz w:val="28"/>
+          <w:szCs w:val="28"/>
+          <w:lang w:val="en-US"/>
+        </w:rPr>
+        <w:t>могат</w:t>
+      </w:r>
+      <w:proofErr w:type="spellEnd"/>
+      <w:r>
+        <w:rPr>
+          <w:sz w:val="28"/>
+          <w:szCs w:val="28"/>
+          <w:lang w:val="en-US"/>
+        </w:rPr>
+        <w:t xml:space="preserve"> </w:t>
+      </w:r>
+      <w:proofErr w:type="spellStart"/>
+      <w:r>
+        <w:rPr>
+          <w:sz w:val="28"/>
+          <w:szCs w:val="28"/>
+          <w:lang w:val="en-US"/>
+        </w:rPr>
+        <w:t>да</w:t>
+      </w:r>
+      <w:proofErr w:type="spellEnd"/>
+      <w:r>
+        <w:rPr>
+          <w:sz w:val="28"/>
+          <w:szCs w:val="28"/>
+          <w:lang w:val="en-US"/>
+        </w:rPr>
+        <w:t xml:space="preserve"> </w:t>
+      </w:r>
+      <w:proofErr w:type="spellStart"/>
+      <w:r>
+        <w:rPr>
+          <w:sz w:val="28"/>
+          <w:szCs w:val="28"/>
+          <w:lang w:val="en-US"/>
+        </w:rPr>
+        <w:t>бъдат</w:t>
+      </w:r>
+      <w:proofErr w:type="spellEnd"/>
+      <w:r>
+        <w:rPr>
+          <w:sz w:val="28"/>
+          <w:szCs w:val="28"/>
+          <w:lang w:val="en-US"/>
+        </w:rPr>
+        <w:t xml:space="preserve"> </w:t>
+      </w:r>
+      <w:proofErr w:type="spellStart"/>
+      <w:r>
+        <w:rPr>
+          <w:sz w:val="28"/>
+          <w:szCs w:val="28"/>
+          <w:lang w:val="en-US"/>
+        </w:rPr>
+        <w:t>внедрени</w:t>
+      </w:r>
+      <w:proofErr w:type="spellEnd"/>
+      <w:r>
+        <w:rPr>
+          <w:sz w:val="28"/>
+          <w:szCs w:val="28"/>
+          <w:lang w:val="en-US"/>
+        </w:rPr>
+        <w:t xml:space="preserve"> в Google Play Store</w:t>
+      </w:r>
+      <w:r>
+        <w:rPr>
+          <w:sz w:val="28"/>
+          <w:szCs w:val="28"/>
+        </w:rPr>
+        <w:t>.</w:t>
+      </w:r>
+      <w:r>
+        <w:rPr>
+          <w:sz w:val="28"/>
+          <w:szCs w:val="28"/>
+        </w:rPr>
+        <w:t xml:space="preserve"> </w:t>
+      </w:r>
+      <w:r>
+        <w:rPr>
+          <w:sz w:val="28"/>
+          <w:szCs w:val="28"/>
+        </w:rPr>
+        <w:t>П</w:t>
+      </w:r>
+      <w:r>
+        <w:rPr>
+          <w:sz w:val="28"/>
+          <w:szCs w:val="28"/>
+        </w:rPr>
+        <w:t xml:space="preserve">одържа </w:t>
+      </w:r>
+      <w:r>
+        <w:rPr>
+          <w:sz w:val="28"/>
+          <w:szCs w:val="28"/>
+        </w:rPr>
+        <w:t xml:space="preserve">се </w:t>
+      </w:r>
+      <w:r>
+        <w:rPr>
+          <w:sz w:val="28"/>
+          <w:szCs w:val="28"/>
+        </w:rPr>
+        <w:t xml:space="preserve">на устройства с  версия на </w:t>
+      </w:r>
+      <w:r>
+        <w:rPr>
+          <w:sz w:val="28"/>
+          <w:szCs w:val="28"/>
           <w:lang w:val="en-US"/>
         </w:rPr>
         <w:t>Android 4.4</w:t>
       </w:r>
       <w:r>
         <w:rPr>
-          <w:sz w:val="32"/>
-          <w:szCs w:val="32"/>
+          <w:sz w:val="28"/>
+          <w:szCs w:val="28"/>
         </w:rPr>
         <w:t xml:space="preserve"> или по-нова. </w:t>
       </w:r>
       <w:r>
         <w:rPr>
-          <w:sz w:val="32"/>
-          <w:szCs w:val="32"/>
+          <w:sz w:val="28"/>
+          <w:szCs w:val="28"/>
           <w:lang w:val="en-US"/>
         </w:rPr>
         <w:t xml:space="preserve"> </w:t>
       </w:r>
       <w:r>
         <w:rPr>
-          <w:sz w:val="32"/>
-          <w:szCs w:val="32"/>
+          <w:sz w:val="28"/>
+          <w:szCs w:val="28"/>
         </w:rPr>
         <w:t xml:space="preserve">Приложението е изградено основно на </w:t>
       </w:r>
       <w:r>
         <w:rPr>
-          <w:sz w:val="32"/>
-          <w:szCs w:val="32"/>
+          <w:sz w:val="28"/>
+          <w:szCs w:val="28"/>
           <w:lang w:val="en-US"/>
         </w:rPr>
         <w:t xml:space="preserve">Java, </w:t>
       </w:r>
       <w:r>
         <w:rPr>
-          <w:sz w:val="32"/>
-          <w:szCs w:val="32"/>
-        </w:rPr>
-        <w:t xml:space="preserve"> като са използвани </w:t>
-      </w:r>
-      <w:r>
-        <w:rPr>
-          <w:sz w:val="32"/>
-          <w:szCs w:val="32"/>
+          <w:sz w:val="28"/>
+          <w:szCs w:val="28"/>
+        </w:rPr>
+        <w:t xml:space="preserve"> </w:t>
+      </w:r>
+      <w:r>
+        <w:rPr>
+          <w:sz w:val="28"/>
+          <w:szCs w:val="28"/>
+        </w:rPr>
+        <w:t>както</w:t>
+      </w:r>
+      <w:r>
+        <w:rPr>
+          <w:sz w:val="28"/>
+          <w:szCs w:val="28"/>
+        </w:rPr>
+        <w:t xml:space="preserve"> </w:t>
+      </w:r>
+      <w:r>
+        <w:rPr>
+          <w:sz w:val="28"/>
+          <w:szCs w:val="28"/>
+        </w:rPr>
+        <w:t>и</w:t>
+      </w:r>
+      <w:r>
+        <w:rPr>
+          <w:sz w:val="28"/>
+          <w:szCs w:val="28"/>
+        </w:rPr>
+        <w:t xml:space="preserve"> </w:t>
+      </w:r>
+      <w:r>
+        <w:rPr>
+          <w:sz w:val="28"/>
+          <w:szCs w:val="28"/>
           <w:lang w:val="en-US"/>
         </w:rPr>
         <w:t xml:space="preserve">XML </w:t>
       </w:r>
       <w:r>
         <w:rPr>
-          <w:sz w:val="32"/>
-          <w:szCs w:val="32"/>
-        </w:rPr>
-        <w:t>файлове за създаването на страниците.</w:t>
+          <w:sz w:val="28"/>
+          <w:szCs w:val="28"/>
+        </w:rPr>
+        <w:t xml:space="preserve">за оформлението </w:t>
+      </w:r>
+      <w:r>
+        <w:rPr>
+          <w:sz w:val="28"/>
+          <w:szCs w:val="28"/>
+        </w:rPr>
+        <w:t>на страниците.</w:t>
       </w:r>
     </w:p>
     <w:p>
       <w:pPr>
         <w:ind w:firstLine="708"/>
         <w:rPr>
-          <w:sz w:val="32"/>
-          <w:szCs w:val="32"/>
-        </w:rPr>
-      </w:pPr>
-      <w:r>
-        <w:rPr>
-          <w:sz w:val="32"/>
-          <w:szCs w:val="32"/>
+          <w:sz w:val="28"/>
+          <w:szCs w:val="28"/>
+        </w:rPr>
+      </w:pPr>
+      <w:r>
+        <w:rPr>
+          <w:sz w:val="28"/>
+          <w:szCs w:val="28"/>
         </w:rPr>
         <w:t>Приложение няма възрастова граница. То е подходящо както за деца така и за възрастни.</w:t>
       </w:r>
     </w:p>
     <w:p>
       <w:pPr>
-        <w:rPr>
-          <w:sz w:val="32"/>
-          <w:szCs w:val="32"/>
-        </w:rPr>
-      </w:pPr>
-      <w:r>
-        <w:rPr>
-          <w:sz w:val="32"/>
-          <w:szCs w:val="32"/>
-        </w:rPr>
-        <w:lastRenderedPageBreak/>
+        <w:ind w:firstLine="708"/>
+        <w:rPr>
+          <w:sz w:val="28"/>
+          <w:szCs w:val="28"/>
+        </w:rPr>
+      </w:pPr>
+      <w:r>
+        <w:rPr>
+          <w:sz w:val="28"/>
+          <w:szCs w:val="28"/>
+        </w:rPr>
+        <w:t>Морският шах ще се играе от двама души, коит</w:t>
+      </w:r>
+      <w:r>
+        <w:rPr>
+          <w:sz w:val="28"/>
+          <w:szCs w:val="28"/>
+        </w:rPr>
+        <w:t>о</w:t>
+      </w:r>
+      <w:r>
+        <w:rPr>
+          <w:sz w:val="28"/>
+          <w:szCs w:val="28"/>
+        </w:rPr>
+        <w:t xml:space="preserve"> ще въведат имената си и ще започна да играят играта. Специално за това съм </w:t>
+      </w:r>
+      <w:r>
+        <w:rPr>
+          <w:sz w:val="28"/>
+          <w:szCs w:val="28"/>
+        </w:rPr>
+        <w:t>настроил</w:t>
+      </w:r>
+      <w:r>
+        <w:rPr>
+          <w:sz w:val="28"/>
+          <w:szCs w:val="28"/>
+        </w:rPr>
+        <w:t xml:space="preserve"> две „</w:t>
+      </w:r>
+      <w:r>
+        <w:rPr>
+          <w:sz w:val="28"/>
+          <w:szCs w:val="28"/>
+          <w:lang w:val="en-US"/>
+        </w:rPr>
+        <w:t>activities</w:t>
+      </w:r>
+      <w:r>
+        <w:rPr>
+          <w:sz w:val="28"/>
+          <w:szCs w:val="28"/>
+        </w:rPr>
+        <w:t>“</w:t>
+      </w:r>
+      <w:r>
+        <w:rPr>
+          <w:sz w:val="28"/>
+          <w:szCs w:val="28"/>
+          <w:lang w:val="en-US"/>
+        </w:rPr>
+        <w:t xml:space="preserve">, </w:t>
+      </w:r>
+      <w:r>
+        <w:rPr>
+          <w:sz w:val="28"/>
+          <w:szCs w:val="28"/>
+        </w:rPr>
+        <w:t xml:space="preserve">които могат да се </w:t>
+      </w:r>
+      <w:proofErr w:type="spellStart"/>
+      <w:r>
+        <w:rPr>
+          <w:sz w:val="28"/>
+          <w:szCs w:val="28"/>
+        </w:rPr>
+        <w:t>навигират</w:t>
+      </w:r>
+      <w:proofErr w:type="spellEnd"/>
+      <w:r>
+        <w:rPr>
+          <w:sz w:val="28"/>
+          <w:szCs w:val="28"/>
+        </w:rPr>
+        <w:t xml:space="preserve"> с помощта на бутони.</w:t>
+      </w:r>
+    </w:p>
+    <w:p>
+      <w:pPr>
+        <w:rPr>
+          <w:sz w:val="28"/>
+          <w:szCs w:val="28"/>
+        </w:rPr>
+      </w:pPr>
+      <w:r>
+        <w:rPr>
+          <w:sz w:val="28"/>
+          <w:szCs w:val="28"/>
+        </w:rPr>
         <w:tab/>
-        <w:t xml:space="preserve">Единствените входни данни са имената на играчите, които ще играят. Има опция за смяна на играч, като това става с бутона </w:t>
-      </w:r>
-      <w:r>
-        <w:rPr>
-          <w:sz w:val="32"/>
-          <w:szCs w:val="32"/>
+      </w:r>
+      <w:r>
+        <w:rPr>
+          <w:sz w:val="28"/>
+          <w:szCs w:val="28"/>
+        </w:rPr>
+        <w:t xml:space="preserve">Входните </w:t>
+      </w:r>
+      <w:r>
+        <w:rPr>
+          <w:sz w:val="28"/>
+          <w:szCs w:val="28"/>
+        </w:rPr>
+        <w:t xml:space="preserve">данни </w:t>
+      </w:r>
+      <w:r>
+        <w:rPr>
+          <w:sz w:val="28"/>
+          <w:szCs w:val="28"/>
+        </w:rPr>
+        <w:t xml:space="preserve">преди да започне играта </w:t>
+      </w:r>
+      <w:r>
+        <w:rPr>
+          <w:sz w:val="28"/>
+          <w:szCs w:val="28"/>
+        </w:rPr>
+        <w:t xml:space="preserve">са имената на играчите, които ще играят. Има опция за смяна на играч, като това става с бутона </w:t>
+      </w:r>
+      <w:r>
+        <w:rPr>
+          <w:sz w:val="28"/>
+          <w:szCs w:val="28"/>
           <w:lang w:val="en-US"/>
         </w:rPr>
         <w:t xml:space="preserve">home </w:t>
       </w:r>
       <w:r>
         <w:rPr>
-          <w:sz w:val="32"/>
-          <w:szCs w:val="32"/>
+          <w:sz w:val="28"/>
+          <w:szCs w:val="28"/>
         </w:rPr>
         <w:t xml:space="preserve"> и след това се въвеждат имената на новите играчи. </w:t>
       </w:r>
@@ -967,8 +1417,16 @@
     <w:p>
       <w:pPr>
         <w:rPr>
-          <w:sz w:val="32"/>
-          <w:szCs w:val="32"/>
+          <w:sz w:val="28"/>
+          <w:szCs w:val="28"/>
+        </w:rPr>
+      </w:pPr>
+    </w:p>
+    <w:p>
+      <w:pPr>
+        <w:rPr>
+          <w:sz w:val="28"/>
+          <w:szCs w:val="28"/>
         </w:rPr>
       </w:pPr>
     </w:p>
@@ -978,8 +1436,8 @@
         <w:rPr>
           <w:b/>
           <w:bCs/>
-          <w:sz w:val="32"/>
-          <w:szCs w:val="32"/>
+          <w:sz w:val="28"/>
+          <w:szCs w:val="28"/>
           <w:lang w:val="en-US"/>
         </w:rPr>
       </w:pPr>
@@ -988,8 +1446,8 @@
         <w:rPr>
           <w:b/>
           <w:bCs/>
-          <w:sz w:val="32"/>
-          <w:szCs w:val="32"/>
+          <w:sz w:val="28"/>
+          <w:szCs w:val="28"/>
         </w:rPr>
         <w:t>Workflow</w:t>
       </w:r>
@@ -998,8 +1456,8 @@
         <w:rPr>
           <w:b/>
           <w:bCs/>
-          <w:sz w:val="32"/>
-          <w:szCs w:val="32"/>
+          <w:sz w:val="28"/>
+          <w:szCs w:val="28"/>
         </w:rPr>
         <w:t xml:space="preserve"> </w:t>
       </w:r>
@@ -1008,8 +1466,8 @@
         <w:rPr>
           <w:b/>
           <w:bCs/>
-          <w:sz w:val="32"/>
-          <w:szCs w:val="32"/>
+          <w:sz w:val="28"/>
+          <w:szCs w:val="28"/>
         </w:rPr>
         <w:t>диаграм</w:t>
       </w:r>
@@ -1018,8 +1476,8 @@
         <w:rPr>
           <w:b/>
           <w:bCs/>
-          <w:sz w:val="32"/>
-          <w:szCs w:val="32"/>
+          <w:sz w:val="28"/>
+          <w:szCs w:val="28"/>
           <w:lang w:val="en-US"/>
         </w:rPr>
         <w:t>a</w:t>
@@ -1031,19 +1489,21 @@
         <w:rPr>
           <w:b/>
           <w:bCs/>
-          <w:sz w:val="32"/>
-          <w:szCs w:val="32"/>
+          <w:sz w:val="28"/>
+          <w:szCs w:val="28"/>
           <w:lang w:val="en-US"/>
         </w:rPr>
       </w:pPr>
       <w:r>
         <w:rPr>
           <w:noProof/>
+          <w:sz w:val="28"/>
+          <w:szCs w:val="28"/>
         </w:rPr>
         <w:drawing>
-          <wp:inline distT="0" distB="0" distL="0" distR="0" wp14:anchorId="45603CD6" wp14:editId="44011E5A">
-            <wp:extent cx="5532120" cy="6210300"/>
-            <wp:effectExtent l="0" t="0" r="0" b="0"/>
+          <wp:inline distT="0" distB="0" distL="0" distR="0" wp14:anchorId="45603CD6" wp14:editId="4DFF464C">
+            <wp:extent cx="5883275" cy="6604503"/>
+            <wp:effectExtent l="0" t="0" r="3175" b="6350"/>
             <wp:docPr id="162964839" name="Картина 2" descr="Картина, която съдържа диаграма&#10;&#10;Описанието е генерирано автоматично"/>
             <wp:cNvGraphicFramePr>
               <a:graphicFrameLocks xmlns:a="http://schemas.openxmlformats.org/drawingml/2006/main" noChangeAspect="1"/>
@@ -1073,7 +1533,7 @@
                   <pic:spPr bwMode="auto">
                     <a:xfrm>
                       <a:off x="0" y="0"/>
-                      <a:ext cx="5532120" cy="6210300"/>
+                      <a:ext cx="5891268" cy="6613476"/>
                     </a:xfrm>
                     <a:prstGeom prst="rect">
                       <a:avLst/>
@@ -1092,42 +1552,50 @@
     </w:p>
     <w:p>
       <w:pPr>
-        <w:jc w:val="center"/>
         <w:rPr>
           <w:b/>
           <w:bCs/>
-          <w:sz w:val="32"/>
-          <w:szCs w:val="32"/>
-        </w:rPr>
-      </w:pPr>
-    </w:p>
-    <w:p>
-      <w:pPr>
-        <w:jc w:val="center"/>
+          <w:sz w:val="28"/>
+          <w:szCs w:val="28"/>
+        </w:rPr>
+      </w:pPr>
+    </w:p>
+    <w:p>
+      <w:pPr>
         <w:rPr>
           <w:b/>
           <w:bCs/>
-          <w:sz w:val="32"/>
-          <w:szCs w:val="32"/>
-        </w:rPr>
-      </w:pPr>
-    </w:p>
-    <w:p>
-      <w:pPr>
-        <w:jc w:val="center"/>
+          <w:sz w:val="28"/>
+          <w:szCs w:val="28"/>
+        </w:rPr>
+      </w:pPr>
+    </w:p>
+    <w:p>
+      <w:pPr>
         <w:rPr>
           <w:b/>
           <w:bCs/>
-          <w:sz w:val="32"/>
-          <w:szCs w:val="32"/>
-        </w:rPr>
-      </w:pPr>
-      <w:r>
+          <w:sz w:val="28"/>
+          <w:szCs w:val="28"/>
+        </w:rPr>
+      </w:pPr>
+    </w:p>
+    <w:p>
+      <w:pPr>
+        <w:jc w:val="center"/>
         <w:rPr>
           <w:b/>
           <w:bCs/>
-          <w:sz w:val="32"/>
-          <w:szCs w:val="32"/>
+          <w:sz w:val="28"/>
+          <w:szCs w:val="28"/>
+        </w:rPr>
+      </w:pPr>
+      <w:r>
+        <w:rPr>
+          <w:b/>
+          <w:bCs/>
+          <w:sz w:val="28"/>
+          <w:szCs w:val="28"/>
         </w:rPr>
         <w:lastRenderedPageBreak/>
         <w:t>4.</w:t>
@@ -1136,8 +1604,8 @@
         <w:rPr>
           <w:b/>
           <w:bCs/>
-          <w:sz w:val="32"/>
-          <w:szCs w:val="32"/>
+          <w:sz w:val="28"/>
+          <w:szCs w:val="28"/>
         </w:rPr>
         <w:t>Софтуерна реализация</w:t>
       </w:r>
@@ -1147,22 +1615,20 @@
         <w:rPr>
           <w:b/>
           <w:bCs/>
-          <w:sz w:val="32"/>
-          <w:szCs w:val="32"/>
-        </w:rPr>
-      </w:pPr>
-      <w:r>
-        <w:rPr>
-          <w:b/>
-          <w:bCs/>
-          <w:sz w:val="32"/>
-          <w:szCs w:val="32"/>
+          <w:sz w:val="28"/>
+          <w:szCs w:val="28"/>
+        </w:rPr>
+      </w:pPr>
+      <w:r>
+        <w:rPr>
+          <w:noProof/>
+          <w14:ligatures w14:val="standardContextual"/>
         </w:rPr>
         <w:drawing>
-          <wp:inline distT="0" distB="0" distL="0" distR="0" wp14:anchorId="6BF151BB" wp14:editId="14B99B4C">
-            <wp:extent cx="5311140" cy="2781440"/>
-            <wp:effectExtent l="0" t="0" r="3810" b="0"/>
-            <wp:docPr id="1300404659" name="Картина 1" descr="Картина, която съдържа текст&#10;&#10;Описанието е генерирано автоматично"/>
+          <wp:inline distT="0" distB="0" distL="0" distR="0" wp14:anchorId="08676676" wp14:editId="3ABD20B2">
+            <wp:extent cx="5176625" cy="3117273"/>
+            <wp:effectExtent l="0" t="0" r="5080" b="6985"/>
+            <wp:docPr id="747271801" name="Картина 1" descr="Картина, която съдържа текст, екранна снимка, Шрифт&#10;&#10;Описанието е генерирано автоматично"/>
             <wp:cNvGraphicFramePr>
               <a:graphicFrameLocks xmlns:a="http://schemas.openxmlformats.org/drawingml/2006/main" noChangeAspect="1"/>
             </wp:cNvGraphicFramePr>
@@ -1170,7 +1636,7 @@
               <a:graphicData uri="http://schemas.openxmlformats.org/drawingml/2006/picture">
                 <pic:pic xmlns:pic="http://schemas.openxmlformats.org/drawingml/2006/picture">
                   <pic:nvPicPr>
-                    <pic:cNvPr id="1300404659" name="Картина 1" descr="Картина, която съдържа текст&#10;&#10;Описанието е генерирано автоматично"/>
+                    <pic:cNvPr id="747271801" name="Картина 1" descr="Картина, която съдържа текст, екранна снимка, Шрифт&#10;&#10;Описанието е генерирано автоматично"/>
                     <pic:cNvPicPr/>
                   </pic:nvPicPr>
                   <pic:blipFill>
@@ -1182,7 +1648,7 @@
                   <pic:spPr>
                     <a:xfrm>
                       <a:off x="0" y="0"/>
-                      <a:ext cx="5319867" cy="2786010"/>
+                      <a:ext cx="5190349" cy="3125538"/>
                     </a:xfrm>
                     <a:prstGeom prst="rect">
                       <a:avLst/>
@@ -1198,15 +1664,15 @@
     <w:p>
       <w:pPr>
         <w:rPr>
-          <w:sz w:val="32"/>
-          <w:szCs w:val="32"/>
-          <w:lang w:val="en-US"/>
-        </w:rPr>
-      </w:pPr>
-      <w:r>
-        <w:rPr>
-          <w:sz w:val="32"/>
-          <w:szCs w:val="32"/>
+          <w:sz w:val="28"/>
+          <w:szCs w:val="28"/>
+          <w:lang w:val="en-US"/>
+        </w:rPr>
+      </w:pPr>
+      <w:r>
+        <w:rPr>
+          <w:sz w:val="28"/>
+          <w:szCs w:val="28"/>
         </w:rPr>
         <w:t>На началната страница е наличен само един бутон, който те отпраща на страницата за въвеждане на имена на играчите.</w:t>
       </w:r>
@@ -1214,31 +1680,30 @@
     <w:p>
       <w:pPr>
         <w:rPr>
-          <w:sz w:val="32"/>
-          <w:szCs w:val="32"/>
-          <w:lang w:val="en-US"/>
-        </w:rPr>
-      </w:pPr>
-    </w:p>
-    <w:p>
-      <w:pPr>
-        <w:rPr>
-          <w:sz w:val="32"/>
-          <w:szCs w:val="32"/>
-          <w:lang w:val="en-US"/>
-        </w:rPr>
-      </w:pPr>
-      <w:r>
-        <w:rPr>
-          <w:sz w:val="32"/>
-          <w:szCs w:val="32"/>
-          <w:lang w:val="en-US"/>
+          <w:sz w:val="28"/>
+          <w:szCs w:val="28"/>
+          <w:lang w:val="en-US"/>
+        </w:rPr>
+      </w:pPr>
+    </w:p>
+    <w:p>
+      <w:pPr>
+        <w:rPr>
+          <w:sz w:val="28"/>
+          <w:szCs w:val="28"/>
+          <w:lang w:val="en-US"/>
+        </w:rPr>
+      </w:pPr>
+      <w:r>
+        <w:rPr>
+          <w:noProof/>
+          <w14:ligatures w14:val="standardContextual"/>
         </w:rPr>
         <w:drawing>
-          <wp:inline distT="0" distB="0" distL="0" distR="0" wp14:anchorId="4431A97E" wp14:editId="4FD73BB7">
-            <wp:extent cx="4876599" cy="4107180"/>
-            <wp:effectExtent l="0" t="0" r="635" b="7620"/>
-            <wp:docPr id="539625633" name="Картина 1" descr="Картина, която съдържа текст&#10;&#10;Описанието е генерирано автоматично"/>
+          <wp:inline distT="0" distB="0" distL="0" distR="0" wp14:anchorId="0A660DEC" wp14:editId="2EF0368A">
+            <wp:extent cx="4613564" cy="4283951"/>
+            <wp:effectExtent l="0" t="0" r="0" b="2540"/>
+            <wp:docPr id="1809841825" name="Картина 1" descr="Картина, която съдържа текст, екранна снимка, Шрифт&#10;&#10;Описанието е генерирано автоматично"/>
             <wp:cNvGraphicFramePr>
               <a:graphicFrameLocks xmlns:a="http://schemas.openxmlformats.org/drawingml/2006/main" noChangeAspect="1"/>
             </wp:cNvGraphicFramePr>
@@ -1246,7 +1711,7 @@
               <a:graphicData uri="http://schemas.openxmlformats.org/drawingml/2006/picture">
                 <pic:pic xmlns:pic="http://schemas.openxmlformats.org/drawingml/2006/picture">
                   <pic:nvPicPr>
-                    <pic:cNvPr id="539625633" name="Картина 1" descr="Картина, която съдържа текст&#10;&#10;Описанието е генерирано автоматично"/>
+                    <pic:cNvPr id="1809841825" name="Картина 1" descr="Картина, която съдържа текст, екранна снимка, Шрифт&#10;&#10;Описанието е генерирано автоматично"/>
                     <pic:cNvPicPr/>
                   </pic:nvPicPr>
                   <pic:blipFill>
@@ -1258,7 +1723,7 @@
                   <pic:spPr>
                     <a:xfrm>
                       <a:off x="0" y="0"/>
-                      <a:ext cx="4895527" cy="4123121"/>
+                      <a:ext cx="4615036" cy="4285318"/>
                     </a:xfrm>
                     <a:prstGeom prst="rect">
                       <a:avLst/>
@@ -1274,23 +1739,14 @@
     <w:p>
       <w:pPr>
         <w:rPr>
-          <w:sz w:val="32"/>
-          <w:szCs w:val="32"/>
-          <w:lang w:val="en-US"/>
-        </w:rPr>
-      </w:pPr>
-    </w:p>
-    <w:p>
-      <w:pPr>
-        <w:rPr>
-          <w:sz w:val="32"/>
-          <w:szCs w:val="32"/>
-        </w:rPr>
-      </w:pPr>
-      <w:r>
-        <w:rPr>
-          <w:sz w:val="32"/>
-          <w:szCs w:val="32"/>
+          <w:sz w:val="28"/>
+          <w:szCs w:val="28"/>
+        </w:rPr>
+      </w:pPr>
+      <w:r>
+        <w:rPr>
+          <w:sz w:val="28"/>
+          <w:szCs w:val="28"/>
         </w:rPr>
         <w:lastRenderedPageBreak/>
         <w:t>На следващата страница съдържа две полета за имената на играчите и бутон ,с който се запазват и стартира играта.</w:t>
@@ -1299,14 +1755,14 @@
     <w:p>
       <w:pPr>
         <w:rPr>
-          <w:sz w:val="32"/>
-          <w:szCs w:val="32"/>
-        </w:rPr>
-      </w:pPr>
-      <w:r>
-        <w:rPr>
-          <w:sz w:val="32"/>
-          <w:szCs w:val="32"/>
+          <w:sz w:val="28"/>
+          <w:szCs w:val="28"/>
+        </w:rPr>
+      </w:pPr>
+      <w:r>
+        <w:rPr>
+          <w:sz w:val="28"/>
+          <w:szCs w:val="28"/>
         </w:rPr>
         <w:tab/>
         <w:t>За играта съм създал дъска с 3х3 матрица, която да пази и проверява дали играта трябва да се прекрати и да покаже победителя.</w:t>
@@ -1315,14 +1771,14 @@
     <w:p>
       <w:pPr>
         <w:rPr>
-          <w:sz w:val="32"/>
-          <w:szCs w:val="32"/>
-        </w:rPr>
-      </w:pPr>
-      <w:r>
-        <w:rPr>
-          <w:sz w:val="32"/>
-          <w:szCs w:val="32"/>
+          <w:sz w:val="28"/>
+          <w:szCs w:val="28"/>
+        </w:rPr>
+      </w:pPr>
+      <w:r>
+        <w:rPr>
+          <w:sz w:val="28"/>
+          <w:szCs w:val="28"/>
         </w:rPr>
         <w:t>По-важните методи са:</w:t>
       </w:r>
@@ -1330,14 +1786,14 @@
     <w:p>
       <w:pPr>
         <w:rPr>
-          <w:sz w:val="32"/>
-          <w:szCs w:val="32"/>
-        </w:rPr>
-      </w:pPr>
-      <w:r>
-        <w:rPr>
-          <w:sz w:val="32"/>
-          <w:szCs w:val="32"/>
+          <w:sz w:val="28"/>
+          <w:szCs w:val="28"/>
+        </w:rPr>
+      </w:pPr>
+      <w:r>
+        <w:rPr>
+          <w:sz w:val="28"/>
+          <w:szCs w:val="28"/>
         </w:rPr>
         <w:t>-Чертането на дъската</w:t>
       </w:r>
@@ -1345,20 +1801,20 @@
     <w:p>
       <w:pPr>
         <w:rPr>
-          <w:sz w:val="32"/>
-          <w:szCs w:val="32"/>
-        </w:rPr>
-      </w:pPr>
-      <w:r>
-        <w:rPr>
-          <w:sz w:val="32"/>
-          <w:szCs w:val="32"/>
+          <w:sz w:val="28"/>
+          <w:szCs w:val="28"/>
+        </w:rPr>
+      </w:pPr>
+      <w:r>
+        <w:rPr>
+          <w:noProof/>
+          <w14:ligatures w14:val="standardContextual"/>
         </w:rPr>
         <w:drawing>
-          <wp:inline distT="0" distB="0" distL="0" distR="0" wp14:anchorId="25538AA0" wp14:editId="412CC984">
-            <wp:extent cx="5760720" cy="1922145"/>
-            <wp:effectExtent l="0" t="0" r="0" b="1905"/>
-            <wp:docPr id="977940750" name="Картина 1" descr="Картина, която съдържа текст&#10;&#10;Описанието е генерирано автоматично"/>
+          <wp:inline distT="0" distB="0" distL="0" distR="0" wp14:anchorId="670A9CD4" wp14:editId="5A32667B">
+            <wp:extent cx="5760720" cy="1905000"/>
+            <wp:effectExtent l="0" t="0" r="0" b="0"/>
+            <wp:docPr id="1405706045" name="Картина 1" descr="Картина, която съдържа текст, Шрифт, линия, екранна снимка&#10;&#10;Описанието е генерирано автоматично"/>
             <wp:cNvGraphicFramePr>
               <a:graphicFrameLocks xmlns:a="http://schemas.openxmlformats.org/drawingml/2006/main" noChangeAspect="1"/>
             </wp:cNvGraphicFramePr>
@@ -1366,7 +1822,7 @@
               <a:graphicData uri="http://schemas.openxmlformats.org/drawingml/2006/picture">
                 <pic:pic xmlns:pic="http://schemas.openxmlformats.org/drawingml/2006/picture">
                   <pic:nvPicPr>
-                    <pic:cNvPr id="977940750" name="Картина 1" descr="Картина, която съдържа текст&#10;&#10;Описанието е генерирано автоматично"/>
+                    <pic:cNvPr id="1405706045" name="Картина 1" descr="Картина, която съдържа текст, Шрифт, линия, екранна снимка&#10;&#10;Описанието е генерирано автоматично"/>
                     <pic:cNvPicPr/>
                   </pic:nvPicPr>
                   <pic:blipFill>
@@ -1378,7 +1834,7 @@
                   <pic:spPr>
                     <a:xfrm>
                       <a:off x="0" y="0"/>
-                      <a:ext cx="5760720" cy="1922145"/>
+                      <a:ext cx="5760720" cy="1905000"/>
                     </a:xfrm>
                     <a:prstGeom prst="rect">
                       <a:avLst/>
@@ -1394,14 +1850,30 @@
     <w:p>
       <w:pPr>
         <w:rPr>
-          <w:sz w:val="32"/>
-          <w:szCs w:val="32"/>
-        </w:rPr>
-      </w:pPr>
-      <w:r>
-        <w:rPr>
-          <w:sz w:val="32"/>
-          <w:szCs w:val="32"/>
+          <w:sz w:val="28"/>
+          <w:szCs w:val="28"/>
+        </w:rPr>
+      </w:pPr>
+    </w:p>
+    <w:p>
+      <w:pPr>
+        <w:rPr>
+          <w:sz w:val="28"/>
+          <w:szCs w:val="28"/>
+        </w:rPr>
+      </w:pPr>
+    </w:p>
+    <w:p>
+      <w:pPr>
+        <w:rPr>
+          <w:sz w:val="28"/>
+          <w:szCs w:val="28"/>
+        </w:rPr>
+      </w:pPr>
+      <w:r>
+        <w:rPr>
+          <w:sz w:val="28"/>
+          <w:szCs w:val="28"/>
         </w:rPr>
         <w:t>-Чертането на Х и О</w:t>
       </w:r>
@@ -1409,20 +1881,20 @@
     <w:p>
       <w:pPr>
         <w:rPr>
-          <w:sz w:val="32"/>
-          <w:szCs w:val="32"/>
-        </w:rPr>
-      </w:pPr>
-      <w:r>
-        <w:rPr>
-          <w:sz w:val="32"/>
-          <w:szCs w:val="32"/>
+          <w:sz w:val="28"/>
+          <w:szCs w:val="28"/>
+        </w:rPr>
+      </w:pPr>
+      <w:r>
+        <w:rPr>
+          <w:noProof/>
+          <w14:ligatures w14:val="standardContextual"/>
         </w:rPr>
         <w:drawing>
-          <wp:inline distT="0" distB="0" distL="0" distR="0" wp14:anchorId="73AC9D0F" wp14:editId="4012443B">
-            <wp:extent cx="5353797" cy="3562847"/>
-            <wp:effectExtent l="0" t="0" r="0" b="0"/>
-            <wp:docPr id="1507268873" name="Картина 1" descr="Картина, която съдържа текст&#10;&#10;Описанието е генерирано автоматично"/>
+          <wp:inline distT="0" distB="0" distL="0" distR="0" wp14:anchorId="5129C6DE" wp14:editId="4ABF1D7F">
+            <wp:extent cx="5076825" cy="3390900"/>
+            <wp:effectExtent l="0" t="0" r="9525" b="0"/>
+            <wp:docPr id="1072053412" name="Картина 1" descr="Картина, която съдържа текст, екранна снимка, Шрифт, номер&#10;&#10;Описанието е генерирано автоматично"/>
             <wp:cNvGraphicFramePr>
               <a:graphicFrameLocks xmlns:a="http://schemas.openxmlformats.org/drawingml/2006/main" noChangeAspect="1"/>
             </wp:cNvGraphicFramePr>
@@ -1430,7 +1902,7 @@
               <a:graphicData uri="http://schemas.openxmlformats.org/drawingml/2006/picture">
                 <pic:pic xmlns:pic="http://schemas.openxmlformats.org/drawingml/2006/picture">
                   <pic:nvPicPr>
-                    <pic:cNvPr id="1507268873" name="Картина 1" descr="Картина, която съдържа текст&#10;&#10;Описанието е генерирано автоматично"/>
+                    <pic:cNvPr id="1072053412" name="Картина 1" descr="Картина, която съдържа текст, екранна снимка, Шрифт, номер&#10;&#10;Описанието е генерирано автоматично"/>
                     <pic:cNvPicPr/>
                   </pic:nvPicPr>
                   <pic:blipFill>
@@ -1442,7 +1914,7 @@
                   <pic:spPr>
                     <a:xfrm>
                       <a:off x="0" y="0"/>
-                      <a:ext cx="5353797" cy="3562847"/>
+                      <a:ext cx="5076825" cy="3390900"/>
                     </a:xfrm>
                     <a:prstGeom prst="rect">
                       <a:avLst/>
@@ -1458,21 +1930,21 @@
     <w:p>
       <w:pPr>
         <w:rPr>
-          <w:sz w:val="32"/>
-          <w:szCs w:val="32"/>
-        </w:rPr>
-      </w:pPr>
-      <w:r>
-        <w:rPr>
-          <w:sz w:val="32"/>
-          <w:szCs w:val="32"/>
+          <w:sz w:val="28"/>
+          <w:szCs w:val="28"/>
+        </w:rPr>
+      </w:pPr>
+      <w:r>
+        <w:rPr>
+          <w:noProof/>
+          <w14:ligatures w14:val="standardContextual"/>
         </w:rPr>
         <w:lastRenderedPageBreak/>
         <w:drawing>
-          <wp:inline distT="0" distB="0" distL="0" distR="0" wp14:anchorId="2006CAC5" wp14:editId="3F9DB7F7">
-            <wp:extent cx="5696745" cy="5934903"/>
-            <wp:effectExtent l="0" t="0" r="0" b="8890"/>
-            <wp:docPr id="1537439276" name="Картина 1" descr="Картина, която съдържа текст&#10;&#10;Описанието е генерирано автоматично"/>
+          <wp:inline distT="0" distB="0" distL="0" distR="0" wp14:anchorId="7FC09FF8" wp14:editId="2E2D5A4B">
+            <wp:extent cx="4536831" cy="4867103"/>
+            <wp:effectExtent l="0" t="0" r="0" b="0"/>
+            <wp:docPr id="230716970" name="Картина 1" descr="Картина, която съдържа текст, екранна снимка, Шрифт, номер&#10;&#10;Описанието е генерирано автоматично"/>
             <wp:cNvGraphicFramePr>
               <a:graphicFrameLocks xmlns:a="http://schemas.openxmlformats.org/drawingml/2006/main" noChangeAspect="1"/>
             </wp:cNvGraphicFramePr>
@@ -1480,7 +1952,7 @@
               <a:graphicData uri="http://schemas.openxmlformats.org/drawingml/2006/picture">
                 <pic:pic xmlns:pic="http://schemas.openxmlformats.org/drawingml/2006/picture">
                   <pic:nvPicPr>
-                    <pic:cNvPr id="1537439276" name="Картина 1" descr="Картина, която съдържа текст&#10;&#10;Описанието е генерирано автоматично"/>
+                    <pic:cNvPr id="230716970" name="Картина 1" descr="Картина, която съдържа текст, екранна снимка, Шрифт, номер&#10;&#10;Описанието е генерирано автоматично"/>
                     <pic:cNvPicPr/>
                   </pic:nvPicPr>
                   <pic:blipFill>
@@ -1492,7 +1964,7 @@
                   <pic:spPr>
                     <a:xfrm>
                       <a:off x="0" y="0"/>
-                      <a:ext cx="5696745" cy="5934903"/>
+                      <a:ext cx="4594455" cy="4928922"/>
                     </a:xfrm>
                     <a:prstGeom prst="rect">
                       <a:avLst/>
@@ -1508,14 +1980,14 @@
     <w:p>
       <w:pPr>
         <w:rPr>
-          <w:sz w:val="32"/>
-          <w:szCs w:val="32"/>
-        </w:rPr>
-      </w:pPr>
-      <w:r>
-        <w:rPr>
-          <w:sz w:val="32"/>
-          <w:szCs w:val="32"/>
+          <w:sz w:val="28"/>
+          <w:szCs w:val="28"/>
+        </w:rPr>
+      </w:pPr>
+      <w:r>
+        <w:rPr>
+          <w:sz w:val="28"/>
+          <w:szCs w:val="28"/>
         </w:rPr>
         <w:t>-Чертането на линията при победа</w:t>
       </w:r>
@@ -1523,20 +1995,20 @@
     <w:p>
       <w:pPr>
         <w:rPr>
-          <w:sz w:val="32"/>
-          <w:szCs w:val="32"/>
-        </w:rPr>
-      </w:pPr>
-      <w:r>
-        <w:rPr>
-          <w:sz w:val="32"/>
-          <w:szCs w:val="32"/>
+          <w:sz w:val="28"/>
+          <w:szCs w:val="28"/>
+        </w:rPr>
+      </w:pPr>
+      <w:r>
+        <w:rPr>
+          <w:noProof/>
+          <w14:ligatures w14:val="standardContextual"/>
         </w:rPr>
         <w:drawing>
-          <wp:inline distT="0" distB="0" distL="0" distR="0" wp14:anchorId="546209B9" wp14:editId="060E8ED3">
-            <wp:extent cx="5676900" cy="2321560"/>
-            <wp:effectExtent l="0" t="0" r="0" b="2540"/>
-            <wp:docPr id="154597451" name="Картина 1" descr="Картина, която съдържа текст&#10;&#10;Описанието е генерирано автоматично"/>
+          <wp:inline distT="0" distB="0" distL="0" distR="0" wp14:anchorId="2E54F895" wp14:editId="108D8D48">
+            <wp:extent cx="5760720" cy="2252345"/>
+            <wp:effectExtent l="0" t="0" r="0" b="0"/>
+            <wp:docPr id="1929478103" name="Картина 1" descr="Картина, която съдържа текст, екранна снимка, Шрифт&#10;&#10;Описанието е генерирано автоматично"/>
             <wp:cNvGraphicFramePr>
               <a:graphicFrameLocks xmlns:a="http://schemas.openxmlformats.org/drawingml/2006/main" noChangeAspect="1"/>
             </wp:cNvGraphicFramePr>
@@ -1544,7 +2016,7 @@
               <a:graphicData uri="http://schemas.openxmlformats.org/drawingml/2006/picture">
                 <pic:pic xmlns:pic="http://schemas.openxmlformats.org/drawingml/2006/picture">
                   <pic:nvPicPr>
-                    <pic:cNvPr id="154597451" name="Картина 1" descr="Картина, която съдържа текст&#10;&#10;Описанието е генерирано автоматично"/>
+                    <pic:cNvPr id="1929478103" name="Картина 1" descr="Картина, която съдържа текст, екранна снимка, Шрифт&#10;&#10;Описанието е генерирано автоматично"/>
                     <pic:cNvPicPr/>
                   </pic:nvPicPr>
                   <pic:blipFill>
@@ -1556,7 +2028,7 @@
                   <pic:spPr>
                     <a:xfrm>
                       <a:off x="0" y="0"/>
-                      <a:ext cx="5681788" cy="2323559"/>
+                      <a:ext cx="5760720" cy="2252345"/>
                     </a:xfrm>
                     <a:prstGeom prst="rect">
                       <a:avLst/>
@@ -1573,21 +2045,21 @@
       <w:pPr>
         <w:jc w:val="center"/>
         <w:rPr>
-          <w:sz w:val="32"/>
-          <w:szCs w:val="32"/>
-        </w:rPr>
-      </w:pPr>
-      <w:r>
-        <w:rPr>
-          <w:sz w:val="32"/>
-          <w:szCs w:val="32"/>
+          <w:sz w:val="28"/>
+          <w:szCs w:val="28"/>
+        </w:rPr>
+      </w:pPr>
+      <w:r>
+        <w:rPr>
+          <w:noProof/>
+          <w14:ligatures w14:val="standardContextual"/>
         </w:rPr>
         <w:lastRenderedPageBreak/>
         <w:drawing>
-          <wp:inline distT="0" distB="0" distL="0" distR="0" wp14:anchorId="21E45B86" wp14:editId="2C43CFF1">
-            <wp:extent cx="4320540" cy="5295900"/>
-            <wp:effectExtent l="0" t="0" r="3810" b="0"/>
-            <wp:docPr id="631958499" name="Картина 1" descr="Картина, която съдържа текст&#10;&#10;Описанието е генерирано автоматично"/>
+          <wp:inline distT="0" distB="0" distL="0" distR="0" wp14:anchorId="6F48870E" wp14:editId="4C720E55">
+            <wp:extent cx="4048125" cy="5057775"/>
+            <wp:effectExtent l="0" t="0" r="9525" b="9525"/>
+            <wp:docPr id="472593655" name="Картина 1" descr="Картина, която съдържа текст, екранна снимка, Шрифт, номер&#10;&#10;Описанието е генерирано автоматично"/>
             <wp:cNvGraphicFramePr>
               <a:graphicFrameLocks xmlns:a="http://schemas.openxmlformats.org/drawingml/2006/main" noChangeAspect="1"/>
             </wp:cNvGraphicFramePr>
@@ -1595,7 +2067,7 @@
               <a:graphicData uri="http://schemas.openxmlformats.org/drawingml/2006/picture">
                 <pic:pic xmlns:pic="http://schemas.openxmlformats.org/drawingml/2006/picture">
                   <pic:nvPicPr>
-                    <pic:cNvPr id="631958499" name="Картина 1" descr="Картина, която съдържа текст&#10;&#10;Описанието е генерирано автоматично"/>
+                    <pic:cNvPr id="472593655" name="Картина 1" descr="Картина, която съдържа текст, екранна снимка, Шрифт, номер&#10;&#10;Описанието е генерирано автоматично"/>
                     <pic:cNvPicPr/>
                   </pic:nvPicPr>
                   <pic:blipFill>
@@ -1607,7 +2079,7 @@
                   <pic:spPr>
                     <a:xfrm>
                       <a:off x="0" y="0"/>
-                      <a:ext cx="4321143" cy="5296639"/>
+                      <a:ext cx="4048125" cy="5057775"/>
                     </a:xfrm>
                     <a:prstGeom prst="rect">
                       <a:avLst/>
@@ -1624,22 +2096,22 @@
       <w:pPr>
         <w:jc w:val="center"/>
         <w:rPr>
-          <w:sz w:val="32"/>
-          <w:szCs w:val="32"/>
-        </w:rPr>
-      </w:pPr>
-    </w:p>
-    <w:p>
-      <w:pPr>
-        <w:rPr>
-          <w:sz w:val="32"/>
-          <w:szCs w:val="32"/>
-        </w:rPr>
-      </w:pPr>
-      <w:r>
-        <w:rPr>
-          <w:sz w:val="32"/>
-          <w:szCs w:val="32"/>
+          <w:sz w:val="28"/>
+          <w:szCs w:val="28"/>
+        </w:rPr>
+      </w:pPr>
+    </w:p>
+    <w:p>
+      <w:pPr>
+        <w:rPr>
+          <w:sz w:val="28"/>
+          <w:szCs w:val="28"/>
+        </w:rPr>
+      </w:pPr>
+      <w:r>
+        <w:rPr>
+          <w:sz w:val="28"/>
+          <w:szCs w:val="28"/>
         </w:rPr>
         <w:t>Когато играта приключи се показват два бутона, един с който играта се рестартира и друг който те праща на началната страница.</w:t>
       </w:r>
@@ -1647,20 +2119,28 @@
     <w:p>
       <w:pPr>
         <w:rPr>
-          <w:sz w:val="32"/>
-          <w:szCs w:val="32"/>
-        </w:rPr>
-      </w:pPr>
-      <w:r>
-        <w:rPr>
-          <w:sz w:val="32"/>
-          <w:szCs w:val="32"/>
+          <w:sz w:val="28"/>
+          <w:szCs w:val="28"/>
+        </w:rPr>
+      </w:pPr>
+    </w:p>
+    <w:p>
+      <w:pPr>
+        <w:rPr>
+          <w:sz w:val="28"/>
+          <w:szCs w:val="28"/>
+        </w:rPr>
+      </w:pPr>
+      <w:r>
+        <w:rPr>
+          <w:noProof/>
+          <w14:ligatures w14:val="standardContextual"/>
         </w:rPr>
         <w:drawing>
-          <wp:inline distT="0" distB="0" distL="0" distR="0" wp14:anchorId="4F791ED9" wp14:editId="7D010CDB">
-            <wp:extent cx="5143500" cy="2106272"/>
-            <wp:effectExtent l="0" t="0" r="0" b="8890"/>
-            <wp:docPr id="800542658" name="Картина 1" descr="Картина, която съдържа текст&#10;&#10;Описанието е генерирано автоматично"/>
+          <wp:inline distT="0" distB="0" distL="0" distR="0" wp14:anchorId="444E1C41" wp14:editId="0F73DC4E">
+            <wp:extent cx="5760720" cy="2308860"/>
+            <wp:effectExtent l="0" t="0" r="0" b="0"/>
+            <wp:docPr id="1535663766" name="Картина 1" descr="Картина, която съдържа текст, екранна снимка, Шрифт&#10;&#10;Описанието е генерирано автоматично"/>
             <wp:cNvGraphicFramePr>
               <a:graphicFrameLocks xmlns:a="http://schemas.openxmlformats.org/drawingml/2006/main" noChangeAspect="1"/>
             </wp:cNvGraphicFramePr>
@@ -1668,7 +2148,7 @@
               <a:graphicData uri="http://schemas.openxmlformats.org/drawingml/2006/picture">
                 <pic:pic xmlns:pic="http://schemas.openxmlformats.org/drawingml/2006/picture">
                   <pic:nvPicPr>
-                    <pic:cNvPr id="800542658" name="Картина 1" descr="Картина, която съдържа текст&#10;&#10;Описанието е генерирано автоматично"/>
+                    <pic:cNvPr id="1535663766" name="Картина 1" descr="Картина, която съдържа текст, екранна снимка, Шрифт&#10;&#10;Описанието е генерирано автоматично"/>
                     <pic:cNvPicPr/>
                   </pic:nvPicPr>
                   <pic:blipFill>
@@ -1680,7 +2160,7 @@
                   <pic:spPr>
                     <a:xfrm>
                       <a:off x="0" y="0"/>
-                      <a:ext cx="5185737" cy="2123568"/>
+                      <a:ext cx="5760720" cy="2308860"/>
                     </a:xfrm>
                     <a:prstGeom prst="rect">
                       <a:avLst/>
@@ -1699,16 +2179,16 @@
         <w:rPr>
           <w:b/>
           <w:bCs/>
-          <w:sz w:val="32"/>
-          <w:szCs w:val="32"/>
+          <w:sz w:val="28"/>
+          <w:szCs w:val="28"/>
         </w:rPr>
       </w:pPr>
       <w:r>
         <w:rPr>
           <w:b/>
           <w:bCs/>
-          <w:sz w:val="32"/>
-          <w:szCs w:val="32"/>
+          <w:sz w:val="28"/>
+          <w:szCs w:val="28"/>
         </w:rPr>
         <w:lastRenderedPageBreak/>
         <w:t>5.</w:t>
@@ -1717,67 +2197,31 @@
         <w:rPr>
           <w:b/>
           <w:bCs/>
-          <w:sz w:val="32"/>
-          <w:szCs w:val="32"/>
-        </w:rPr>
-        <w:t>Потребителско ръково</w:t>
-      </w:r>
-      <w:r>
-        <w:rPr>
-          <w:b/>
-          <w:bCs/>
-          <w:sz w:val="32"/>
-          <w:szCs w:val="32"/>
-        </w:rPr>
-        <w:t>д</w:t>
-      </w:r>
-      <w:r>
-        <w:rPr>
-          <w:b/>
-          <w:bCs/>
-          <w:sz w:val="32"/>
-          <w:szCs w:val="32"/>
-        </w:rPr>
-        <w:t>ство</w:t>
-      </w:r>
-      <w:r>
-        <w:rPr>
-          <w:b/>
-          <w:bCs/>
-          <w:sz w:val="32"/>
-          <w:szCs w:val="32"/>
-        </w:rPr>
-        <w:t xml:space="preserve"> </w:t>
-      </w:r>
-      <w:r>
-        <w:rPr>
-          <w:b/>
-          <w:bCs/>
-          <w:sz w:val="32"/>
-          <w:szCs w:val="32"/>
-        </w:rPr>
-        <w:t>(Резултати)</w:t>
-      </w:r>
-    </w:p>
-    <w:p>
-      <w:pPr>
-        <w:rPr>
-          <w:sz w:val="32"/>
-          <w:szCs w:val="32"/>
-          <w:lang w:val="en-US"/>
-        </w:rPr>
-      </w:pPr>
-      <w:r>
-        <w:rPr>
-          <w:sz w:val="32"/>
-          <w:szCs w:val="32"/>
+          <w:sz w:val="28"/>
+          <w:szCs w:val="28"/>
+        </w:rPr>
+        <w:t>Потребителско ръководство (Резултати)</w:t>
+      </w:r>
+    </w:p>
+    <w:p>
+      <w:pPr>
+        <w:rPr>
+          <w:sz w:val="28"/>
+          <w:szCs w:val="28"/>
+          <w:lang w:val="en-US"/>
+        </w:rPr>
+      </w:pPr>
+      <w:r>
+        <w:rPr>
+          <w:sz w:val="28"/>
+          <w:szCs w:val="28"/>
         </w:rPr>
         <w:t>Начална страница</w:t>
       </w:r>
       <w:r>
         <w:rPr>
-          <w:sz w:val="32"/>
-          <w:szCs w:val="32"/>
+          <w:sz w:val="28"/>
+          <w:szCs w:val="28"/>
           <w:lang w:val="en-US"/>
         </w:rPr>
         <w:t>:</w:t>
@@ -1787,20 +2231,22 @@
       <w:pPr>
         <w:jc w:val="center"/>
         <w:rPr>
-          <w:sz w:val="32"/>
-          <w:szCs w:val="32"/>
-        </w:rPr>
-      </w:pPr>
-      <w:r>
-        <w:rPr>
-          <w:sz w:val="32"/>
-          <w:szCs w:val="32"/>
+          <w:sz w:val="28"/>
+          <w:szCs w:val="28"/>
+        </w:rPr>
+      </w:pPr>
+      <w:r>
+        <w:rPr>
+          <w:noProof/>
+          <w:sz w:val="28"/>
+          <w:szCs w:val="28"/>
+          <w14:ligatures w14:val="standardContextual"/>
         </w:rPr>
         <w:drawing>
-          <wp:inline distT="0" distB="0" distL="0" distR="0" wp14:anchorId="678FF5E3" wp14:editId="5C6F34FE">
-            <wp:extent cx="1883410" cy="3611806"/>
-            <wp:effectExtent l="0" t="0" r="2540" b="8255"/>
-            <wp:docPr id="1217830154" name="Картина 1"/>
+          <wp:inline distT="0" distB="0" distL="0" distR="0" wp14:anchorId="6206795F" wp14:editId="289E77FA">
+            <wp:extent cx="1704869" cy="3708400"/>
+            <wp:effectExtent l="0" t="0" r="0" b="6350"/>
+            <wp:docPr id="533963850" name="Картина 1"/>
             <wp:cNvGraphicFramePr>
               <a:graphicFrameLocks xmlns:a="http://schemas.openxmlformats.org/drawingml/2006/main" noChangeAspect="1"/>
             </wp:cNvGraphicFramePr>
@@ -1808,7 +2254,7 @@
               <a:graphicData uri="http://schemas.openxmlformats.org/drawingml/2006/picture">
                 <pic:pic xmlns:pic="http://schemas.openxmlformats.org/drawingml/2006/picture">
                   <pic:nvPicPr>
-                    <pic:cNvPr id="1217830154" name=""/>
+                    <pic:cNvPr id="533963850" name=""/>
                     <pic:cNvPicPr/>
                   </pic:nvPicPr>
                   <pic:blipFill>
@@ -1820,7 +2266,7 @@
                   <pic:spPr>
                     <a:xfrm>
                       <a:off x="0" y="0"/>
-                      <a:ext cx="1904684" cy="3652603"/>
+                      <a:ext cx="1723235" cy="3748349"/>
                     </a:xfrm>
                     <a:prstGeom prst="rect">
                       <a:avLst/>
@@ -1836,14 +2282,14 @@
     <w:p>
       <w:pPr>
         <w:rPr>
-          <w:sz w:val="32"/>
-          <w:szCs w:val="32"/>
-        </w:rPr>
-      </w:pPr>
-      <w:r>
-        <w:rPr>
-          <w:sz w:val="32"/>
-          <w:szCs w:val="32"/>
+          <w:sz w:val="28"/>
+          <w:szCs w:val="28"/>
+        </w:rPr>
+      </w:pPr>
+      <w:r>
+        <w:rPr>
+          <w:sz w:val="28"/>
+          <w:szCs w:val="28"/>
         </w:rPr>
         <w:t>Страница за въвеждане на имената на играчите:</w:t>
       </w:r>
@@ -1852,20 +2298,22 @@
       <w:pPr>
         <w:jc w:val="center"/>
         <w:rPr>
-          <w:sz w:val="32"/>
-          <w:szCs w:val="32"/>
-        </w:rPr>
-      </w:pPr>
-      <w:r>
-        <w:rPr>
-          <w:sz w:val="32"/>
-          <w:szCs w:val="32"/>
+          <w:sz w:val="28"/>
+          <w:szCs w:val="28"/>
+        </w:rPr>
+      </w:pPr>
+      <w:r>
+        <w:rPr>
+          <w:noProof/>
+          <w:sz w:val="28"/>
+          <w:szCs w:val="28"/>
+          <w14:ligatures w14:val="standardContextual"/>
         </w:rPr>
         <w:drawing>
-          <wp:inline distT="0" distB="0" distL="0" distR="0" wp14:anchorId="1C20BDDF" wp14:editId="47F09FE6">
-            <wp:extent cx="1920629" cy="3695700"/>
-            <wp:effectExtent l="0" t="0" r="3810" b="0"/>
-            <wp:docPr id="1471135307" name="Картина 1"/>
+          <wp:inline distT="0" distB="0" distL="0" distR="0" wp14:anchorId="5AA01B6E" wp14:editId="4719DB1B">
+            <wp:extent cx="1752600" cy="3848007"/>
+            <wp:effectExtent l="0" t="0" r="0" b="635"/>
+            <wp:docPr id="520714527" name="Картина 1" descr="Картина, която съдържа текст, електроника, екранна снимка, Мобилен телефон&#10;&#10;Описанието е генерирано автоматично"/>
             <wp:cNvGraphicFramePr>
               <a:graphicFrameLocks xmlns:a="http://schemas.openxmlformats.org/drawingml/2006/main" noChangeAspect="1"/>
             </wp:cNvGraphicFramePr>
@@ -1873,7 +2321,7 @@
               <a:graphicData uri="http://schemas.openxmlformats.org/drawingml/2006/picture">
                 <pic:pic xmlns:pic="http://schemas.openxmlformats.org/drawingml/2006/picture">
                   <pic:nvPicPr>
-                    <pic:cNvPr id="1471135307" name=""/>
+                    <pic:cNvPr id="520714527" name="Картина 1" descr="Картина, която съдържа текст, електроника, екранна снимка, Мобилен телефон&#10;&#10;Описанието е генерирано автоматично"/>
                     <pic:cNvPicPr/>
                   </pic:nvPicPr>
                   <pic:blipFill>
@@ -1885,7 +2333,7 @@
                   <pic:spPr>
                     <a:xfrm>
                       <a:off x="0" y="0"/>
-                      <a:ext cx="1953141" cy="3758259"/>
+                      <a:ext cx="1777324" cy="3902292"/>
                     </a:xfrm>
                     <a:prstGeom prst="rect">
                       <a:avLst/>
@@ -1902,14 +2350,14 @@
       <w:pPr>
         <w:jc w:val="center"/>
         <w:rPr>
-          <w:sz w:val="32"/>
-          <w:szCs w:val="32"/>
-        </w:rPr>
-      </w:pPr>
-      <w:r>
-        <w:rPr>
-          <w:sz w:val="32"/>
-          <w:szCs w:val="32"/>
+          <w:sz w:val="28"/>
+          <w:szCs w:val="28"/>
+        </w:rPr>
+      </w:pPr>
+      <w:r>
+        <w:rPr>
+          <w:sz w:val="28"/>
+          <w:szCs w:val="28"/>
         </w:rPr>
         <w:lastRenderedPageBreak/>
         <w:t>Игра на която първият играч(Марио) печели:</w:t>
@@ -1919,20 +2367,20 @@
       <w:pPr>
         <w:jc w:val="center"/>
         <w:rPr>
-          <w:sz w:val="32"/>
-          <w:szCs w:val="32"/>
-        </w:rPr>
-      </w:pPr>
-      <w:r>
-        <w:rPr>
-          <w:sz w:val="32"/>
-          <w:szCs w:val="32"/>
+          <w:sz w:val="28"/>
+          <w:szCs w:val="28"/>
+        </w:rPr>
+      </w:pPr>
+      <w:r>
+        <w:rPr>
+          <w:sz w:val="28"/>
+          <w:szCs w:val="28"/>
         </w:rPr>
         <w:drawing>
-          <wp:inline distT="0" distB="0" distL="0" distR="0" wp14:anchorId="0CBE0417" wp14:editId="188365CB">
-            <wp:extent cx="1813560" cy="3796108"/>
+          <wp:inline distT="0" distB="0" distL="0" distR="0" wp14:anchorId="67D37302" wp14:editId="231DD643">
+            <wp:extent cx="1790700" cy="3830466"/>
             <wp:effectExtent l="0" t="0" r="0" b="0"/>
-            <wp:docPr id="802461504" name="Картина 1"/>
+            <wp:docPr id="2115435866" name="Картина 1" descr="Картина, която съдържа екранна снимка, Мобилен телефон, текст, Мобилно устройство&#10;&#10;Описанието е генерирано автоматично"/>
             <wp:cNvGraphicFramePr>
               <a:graphicFrameLocks xmlns:a="http://schemas.openxmlformats.org/drawingml/2006/main" noChangeAspect="1"/>
             </wp:cNvGraphicFramePr>
@@ -1940,7 +2388,7 @@
               <a:graphicData uri="http://schemas.openxmlformats.org/drawingml/2006/picture">
                 <pic:pic xmlns:pic="http://schemas.openxmlformats.org/drawingml/2006/picture">
                   <pic:nvPicPr>
-                    <pic:cNvPr id="802461504" name=""/>
+                    <pic:cNvPr id="2115435866" name="Картина 1" descr="Картина, която съдържа екранна снимка, Мобилен телефон, текст, Мобилно устройство&#10;&#10;Описанието е генерирано автоматично"/>
                     <pic:cNvPicPr/>
                   </pic:nvPicPr>
                   <pic:blipFill>
@@ -1952,7 +2400,7 @@
                   <pic:spPr>
                     <a:xfrm>
                       <a:off x="0" y="0"/>
-                      <a:ext cx="1832215" cy="3835157"/>
+                      <a:ext cx="1802712" cy="3856160"/>
                     </a:xfrm>
                     <a:prstGeom prst="rect">
                       <a:avLst/>
@@ -1969,14 +2417,14 @@
       <w:pPr>
         <w:jc w:val="center"/>
         <w:rPr>
-          <w:sz w:val="32"/>
-          <w:szCs w:val="32"/>
-        </w:rPr>
-      </w:pPr>
-      <w:r>
-        <w:rPr>
-          <w:sz w:val="32"/>
-          <w:szCs w:val="32"/>
+          <w:sz w:val="28"/>
+          <w:szCs w:val="28"/>
+        </w:rPr>
+      </w:pPr>
+      <w:r>
+        <w:rPr>
+          <w:sz w:val="28"/>
+          <w:szCs w:val="28"/>
         </w:rPr>
         <w:t>Игра на която вторият играч(Иван) печели:</w:t>
       </w:r>
@@ -1985,20 +2433,22 @@
       <w:pPr>
         <w:jc w:val="center"/>
         <w:rPr>
-          <w:sz w:val="32"/>
-          <w:szCs w:val="32"/>
-        </w:rPr>
-      </w:pPr>
-      <w:r>
-        <w:rPr>
-          <w:sz w:val="32"/>
-          <w:szCs w:val="32"/>
+          <w:sz w:val="28"/>
+          <w:szCs w:val="28"/>
+        </w:rPr>
+      </w:pPr>
+      <w:r>
+        <w:rPr>
+          <w:noProof/>
+          <w:sz w:val="28"/>
+          <w:szCs w:val="28"/>
+          <w14:ligatures w14:val="standardContextual"/>
         </w:rPr>
         <w:drawing>
-          <wp:inline distT="0" distB="0" distL="0" distR="0" wp14:anchorId="4EB5E728" wp14:editId="52AF2EE2">
-            <wp:extent cx="1893474" cy="3954780"/>
-            <wp:effectExtent l="0" t="0" r="0" b="7620"/>
-            <wp:docPr id="899182894" name="Картина 1"/>
+          <wp:inline distT="0" distB="0" distL="0" distR="0" wp14:anchorId="24DD5440" wp14:editId="64F38FB9">
+            <wp:extent cx="1879826" cy="4064000"/>
+            <wp:effectExtent l="0" t="0" r="6350" b="0"/>
+            <wp:docPr id="1454866419" name="Картина 1" descr="Картина, която съдържа екранна снимка, текст, Мобилен телефон, Мобилно устройство&#10;&#10;Описанието е генерирано автоматично"/>
             <wp:cNvGraphicFramePr>
               <a:graphicFrameLocks xmlns:a="http://schemas.openxmlformats.org/drawingml/2006/main" noChangeAspect="1"/>
             </wp:cNvGraphicFramePr>
@@ -2006,7 +2456,7 @@
               <a:graphicData uri="http://schemas.openxmlformats.org/drawingml/2006/picture">
                 <pic:pic xmlns:pic="http://schemas.openxmlformats.org/drawingml/2006/picture">
                   <pic:nvPicPr>
-                    <pic:cNvPr id="899182894" name=""/>
+                    <pic:cNvPr id="1454866419" name="Картина 1" descr="Картина, която съдържа екранна снимка, текст, Мобилен телефон, Мобилно устройство&#10;&#10;Описанието е генерирано автоматично"/>
                     <pic:cNvPicPr/>
                   </pic:nvPicPr>
                   <pic:blipFill>
@@ -2018,7 +2468,7 @@
                   <pic:spPr>
                     <a:xfrm>
                       <a:off x="0" y="0"/>
-                      <a:ext cx="1905708" cy="3980333"/>
+                      <a:ext cx="1921831" cy="4154811"/>
                     </a:xfrm>
                     <a:prstGeom prst="rect">
                       <a:avLst/>
@@ -2035,14 +2485,14 @@
       <w:pPr>
         <w:jc w:val="center"/>
         <w:rPr>
-          <w:sz w:val="32"/>
-          <w:szCs w:val="32"/>
-        </w:rPr>
-      </w:pPr>
-      <w:r>
-        <w:rPr>
-          <w:sz w:val="32"/>
-          <w:szCs w:val="32"/>
+          <w:sz w:val="28"/>
+          <w:szCs w:val="28"/>
+        </w:rPr>
+      </w:pPr>
+      <w:r>
+        <w:rPr>
+          <w:sz w:val="28"/>
+          <w:szCs w:val="28"/>
         </w:rPr>
         <w:lastRenderedPageBreak/>
         <w:t>Игра на която има равенство:</w:t>
@@ -2052,20 +2502,20 @@
       <w:pPr>
         <w:jc w:val="center"/>
         <w:rPr>
-          <w:sz w:val="32"/>
-          <w:szCs w:val="32"/>
-        </w:rPr>
-      </w:pPr>
-      <w:r>
-        <w:rPr>
-          <w:sz w:val="32"/>
-          <w:szCs w:val="32"/>
+          <w:sz w:val="28"/>
+          <w:szCs w:val="28"/>
+        </w:rPr>
+      </w:pPr>
+      <w:r>
+        <w:rPr>
+          <w:noProof/>
+          <w14:ligatures w14:val="standardContextual"/>
         </w:rPr>
         <w:drawing>
-          <wp:inline distT="0" distB="0" distL="0" distR="0" wp14:anchorId="5C8E4AA4" wp14:editId="76936E32">
-            <wp:extent cx="2115238" cy="4389120"/>
+          <wp:inline distT="0" distB="0" distL="0" distR="0" wp14:anchorId="74DCC591" wp14:editId="1078402C">
+            <wp:extent cx="1697739" cy="3657600"/>
             <wp:effectExtent l="0" t="0" r="0" b="0"/>
-            <wp:docPr id="463175841" name="Картина 1"/>
+            <wp:docPr id="98255002" name="Картина 1" descr="Картина, която съдържа екранна снимка, Мобилен телефон, текст, Мобилно устройство&#10;&#10;Описанието е генерирано автоматично"/>
             <wp:cNvGraphicFramePr>
               <a:graphicFrameLocks xmlns:a="http://schemas.openxmlformats.org/drawingml/2006/main" noChangeAspect="1"/>
             </wp:cNvGraphicFramePr>
@@ -2073,7 +2523,7 @@
               <a:graphicData uri="http://schemas.openxmlformats.org/drawingml/2006/picture">
                 <pic:pic xmlns:pic="http://schemas.openxmlformats.org/drawingml/2006/picture">
                   <pic:nvPicPr>
-                    <pic:cNvPr id="463175841" name=""/>
+                    <pic:cNvPr id="98255002" name="Картина 1" descr="Картина, която съдържа екранна снимка, Мобилен телефон, текст, Мобилно устройство&#10;&#10;Описанието е генерирано автоматично"/>
                     <pic:cNvPicPr/>
                   </pic:nvPicPr>
                   <pic:blipFill>
@@ -2085,7 +2535,7 @@
                   <pic:spPr>
                     <a:xfrm>
                       <a:off x="0" y="0"/>
-                      <a:ext cx="2122202" cy="4403571"/>
+                      <a:ext cx="1721633" cy="3709078"/>
                     </a:xfrm>
                     <a:prstGeom prst="rect">
                       <a:avLst/>
@@ -2102,18 +2552,27 @@
       <w:pPr>
         <w:jc w:val="center"/>
         <w:rPr>
+          <w:sz w:val="28"/>
+          <w:szCs w:val="28"/>
+        </w:rPr>
+      </w:pPr>
+    </w:p>
+    <w:p>
+      <w:pPr>
+        <w:jc w:val="center"/>
+        <w:rPr>
           <w:b/>
           <w:bCs/>
-          <w:sz w:val="32"/>
-          <w:szCs w:val="32"/>
+          <w:sz w:val="28"/>
+          <w:szCs w:val="28"/>
         </w:rPr>
       </w:pPr>
       <w:r>
         <w:rPr>
           <w:b/>
           <w:bCs/>
-          <w:sz w:val="32"/>
-          <w:szCs w:val="32"/>
+          <w:sz w:val="28"/>
+          <w:szCs w:val="28"/>
         </w:rPr>
         <w:t>6.</w:t>
       </w:r>
@@ -2121,63 +2580,54 @@
         <w:rPr>
           <w:b/>
           <w:bCs/>
-          <w:sz w:val="32"/>
-          <w:szCs w:val="32"/>
-        </w:rPr>
-        <w:t>Заключение</w:t>
-      </w:r>
-      <w:r>
+          <w:sz w:val="28"/>
+          <w:szCs w:val="28"/>
+        </w:rPr>
+        <w:t>Заключение:</w:t>
+      </w:r>
+    </w:p>
+    <w:p>
+      <w:pPr>
+        <w:ind w:firstLine="708"/>
+        <w:rPr>
+          <w:sz w:val="28"/>
+          <w:szCs w:val="28"/>
+        </w:rPr>
+      </w:pPr>
+      <w:r>
+        <w:rPr>
+          <w:sz w:val="28"/>
+          <w:szCs w:val="28"/>
+        </w:rPr>
+        <w:t>Играта работи нормално, като недостатъкът е, че не може да се играе срещу изкуствен интелект и винаги трябва да имаш приятел с теб за да играеш.</w:t>
+      </w:r>
+    </w:p>
+    <w:p>
+      <w:pPr>
+        <w:ind w:firstLine="708"/>
+        <w:rPr>
+          <w:sz w:val="28"/>
+          <w:szCs w:val="28"/>
+        </w:rPr>
+      </w:pPr>
+    </w:p>
+    <w:p>
+      <w:pPr>
+        <w:ind w:firstLine="708"/>
+        <w:jc w:val="center"/>
         <w:rPr>
           <w:b/>
           <w:bCs/>
-          <w:sz w:val="32"/>
-          <w:szCs w:val="32"/>
-        </w:rPr>
-        <w:t>:</w:t>
-      </w:r>
-    </w:p>
-    <w:p>
-      <w:pPr>
-        <w:ind w:firstLine="708"/>
-        <w:rPr>
-          <w:sz w:val="32"/>
-          <w:szCs w:val="32"/>
-        </w:rPr>
-      </w:pPr>
-      <w:r>
-        <w:rPr>
-          <w:sz w:val="32"/>
-          <w:szCs w:val="32"/>
-        </w:rPr>
-        <w:t>Играта работи нормално, като недостатъкът е, че не може да се играе срещу изкуствен интелект и винаги трябва да имаш приятел с теб за да играеш.</w:t>
-      </w:r>
-    </w:p>
-    <w:p>
-      <w:pPr>
-        <w:ind w:firstLine="708"/>
-        <w:rPr>
-          <w:sz w:val="32"/>
-          <w:szCs w:val="32"/>
-        </w:rPr>
-      </w:pPr>
-    </w:p>
-    <w:p>
-      <w:pPr>
-        <w:ind w:firstLine="708"/>
-        <w:jc w:val="center"/>
+          <w:sz w:val="28"/>
+          <w:szCs w:val="28"/>
+        </w:rPr>
+      </w:pPr>
+      <w:r>
         <w:rPr>
           <w:b/>
           <w:bCs/>
-          <w:sz w:val="32"/>
-          <w:szCs w:val="32"/>
-        </w:rPr>
-      </w:pPr>
-      <w:r>
-        <w:rPr>
-          <w:b/>
-          <w:bCs/>
-          <w:sz w:val="32"/>
-          <w:szCs w:val="32"/>
+          <w:sz w:val="28"/>
+          <w:szCs w:val="28"/>
         </w:rPr>
         <w:t>7.Литература</w:t>
       </w:r>
@@ -2186,71 +2636,54 @@
       <w:pPr>
         <w:ind w:left="708"/>
         <w:rPr>
-          <w:sz w:val="32"/>
-          <w:szCs w:val="32"/>
-        </w:rPr>
-      </w:pPr>
-      <w:r>
-        <w:rPr>
-          <w:sz w:val="32"/>
-          <w:szCs w:val="32"/>
+          <w:sz w:val="28"/>
+          <w:szCs w:val="28"/>
+        </w:rPr>
+      </w:pPr>
+      <w:r>
+        <w:rPr>
+          <w:sz w:val="28"/>
+          <w:szCs w:val="28"/>
           <w:lang w:val="en-US"/>
         </w:rPr>
         <w:t>1.</w:t>
       </w:r>
       <w:r>
         <w:rPr>
-          <w:sz w:val="32"/>
-          <w:szCs w:val="32"/>
-        </w:rPr>
-        <w:t>https://www.geeksforgeeks.org/how-to-build-a-tic-tac-toe-</w:t>
-      </w:r>
-      <w:r>
-        <w:rPr>
-          <w:sz w:val="32"/>
-          <w:szCs w:val="32"/>
-          <w:lang w:val="en-US"/>
-        </w:rPr>
-        <w:t xml:space="preserve">    </w:t>
-      </w:r>
-      <w:proofErr w:type="spellStart"/>
-      <w:r>
-        <w:rPr>
-          <w:sz w:val="32"/>
-          <w:szCs w:val="32"/>
-        </w:rPr>
-        <w:t>game-in-android</w:t>
-      </w:r>
-      <w:proofErr w:type="spellEnd"/>
-      <w:r>
-        <w:rPr>
-          <w:sz w:val="32"/>
-          <w:szCs w:val="32"/>
-        </w:rPr>
-        <w:t>/</w:t>
+          <w:sz w:val="28"/>
+          <w:szCs w:val="28"/>
+        </w:rPr>
+        <w:t xml:space="preserve"> </w:t>
+      </w:r>
+      <w:r>
+        <w:rPr>
+          <w:sz w:val="28"/>
+          <w:szCs w:val="28"/>
+        </w:rPr>
+        <w:t>https://www.geeksforgeeks.org/how-to-build-a-tic-tac-toe-game-in-android/</w:t>
       </w:r>
     </w:p>
     <w:p>
       <w:pPr>
         <w:ind w:firstLine="708"/>
         <w:rPr>
-          <w:sz w:val="32"/>
-          <w:szCs w:val="32"/>
-          <w:lang w:val="en-US"/>
-        </w:rPr>
-      </w:pPr>
-      <w:r>
-        <w:rPr>
-          <w:sz w:val="32"/>
-          <w:szCs w:val="32"/>
+          <w:sz w:val="28"/>
+          <w:szCs w:val="28"/>
+          <w:lang w:val="en-US"/>
+        </w:rPr>
+      </w:pPr>
+      <w:r>
+        <w:rPr>
+          <w:sz w:val="28"/>
+          <w:szCs w:val="28"/>
           <w:lang w:val="en-US"/>
         </w:rPr>
         <w:t xml:space="preserve">2. </w:t>
       </w:r>
       <w:r>
         <w:rPr>
-          <w:sz w:val="32"/>
-          <w:szCs w:val="32"/>
+          <w:sz w:val="28"/>
+          <w:szCs w:val="28"/>
         </w:rPr>
         <w:t>https://www.youtube.com/@PracticalCoding</w:t>
       </w:r>
@@ -2259,28 +2692,32 @@
       <w:pPr>
         <w:ind w:firstLine="708"/>
         <w:rPr>
-          <w:sz w:val="32"/>
-          <w:szCs w:val="32"/>
-          <w:lang w:val="en-US"/>
-        </w:rPr>
-      </w:pPr>
-      <w:r>
-        <w:rPr>
-          <w:sz w:val="32"/>
-          <w:szCs w:val="32"/>
+          <w:sz w:val="28"/>
+          <w:szCs w:val="28"/>
+          <w:lang w:val="en-US"/>
+        </w:rPr>
+      </w:pPr>
+      <w:r>
+        <w:rPr>
+          <w:sz w:val="28"/>
+          <w:szCs w:val="28"/>
           <w:lang w:val="en-US"/>
         </w:rPr>
         <w:t>3.</w:t>
       </w:r>
       <w:r>
+        <w:rPr>
+          <w:sz w:val="28"/>
+          <w:szCs w:val="28"/>
+        </w:rPr>
         <w:t xml:space="preserve"> </w:t>
       </w:r>
       <w:hyperlink r:id="rId21" w:history="1">
         <w:r>
           <w:rPr>
             <w:rStyle w:val="a4"/>
-            <w:sz w:val="32"/>
-            <w:szCs w:val="32"/>
+            <w:sz w:val="28"/>
+            <w:szCs w:val="28"/>
             <w:lang w:val="en-US"/>
           </w:rPr>
           <w:t>https://lucid.app/</w:t>
@@ -2288,23 +2725,23 @@
       </w:hyperlink>
       <w:r>
         <w:rPr>
-          <w:sz w:val="32"/>
-          <w:szCs w:val="32"/>
+          <w:sz w:val="28"/>
+          <w:szCs w:val="28"/>
           <w:lang w:val="en-US"/>
         </w:rPr>
         <w:t xml:space="preserve"> (</w:t>
       </w:r>
       <w:r>
         <w:rPr>
-          <w:sz w:val="32"/>
-          <w:szCs w:val="32"/>
+          <w:sz w:val="28"/>
+          <w:szCs w:val="28"/>
         </w:rPr>
         <w:t>За диаграмата</w:t>
       </w:r>
       <w:r>
         <w:rPr>
-          <w:sz w:val="32"/>
-          <w:szCs w:val="32"/>
+          <w:sz w:val="28"/>
+          <w:szCs w:val="28"/>
           <w:lang w:val="en-US"/>
         </w:rPr>
         <w:t>)</w:t>
@@ -2314,26 +2751,16 @@
       <w:pPr>
         <w:ind w:firstLine="708"/>
         <w:rPr>
-          <w:sz w:val="32"/>
-          <w:szCs w:val="32"/>
-        </w:rPr>
-      </w:pPr>
-      <w:r>
-        <w:rPr>
-          <w:sz w:val="32"/>
-          <w:szCs w:val="32"/>
-        </w:rPr>
-        <w:t>4.</w:t>
-      </w:r>
-      <w:r>
-        <w:t xml:space="preserve"> </w:t>
-      </w:r>
-      <w:r>
-        <w:rPr>
-          <w:sz w:val="32"/>
-          <w:szCs w:val="32"/>
-        </w:rPr>
-        <w:t>https://developer.android.com/</w:t>
+          <w:sz w:val="28"/>
+          <w:szCs w:val="28"/>
+        </w:rPr>
+      </w:pPr>
+      <w:r>
+        <w:rPr>
+          <w:sz w:val="28"/>
+          <w:szCs w:val="28"/>
+        </w:rPr>
+        <w:t>4. https://developer.android.com/</w:t>
       </w:r>
     </w:p>
     <w:sectPr>
@@ -2463,15 +2890,6 @@
   </w:abstractNum>
   <w:num w:numId="1" w16cid:durableId="940335082">
     <w:abstractNumId w:val="0"/>
-    <w:lvlOverride w:ilvl="0"/>
-    <w:lvlOverride w:ilvl="1"/>
-    <w:lvlOverride w:ilvl="2"/>
-    <w:lvlOverride w:ilvl="3"/>
-    <w:lvlOverride w:ilvl="4"/>
-    <w:lvlOverride w:ilvl="5"/>
-    <w:lvlOverride w:ilvl="6"/>
-    <w:lvlOverride w:ilvl="7"/>
-    <w:lvlOverride w:ilvl="8"/>
   </w:num>
 </w:numbering>
 </file>
@@ -2885,10 +3303,30 @@
       <w14:ligatures w14:val="none"/>
     </w:rPr>
   </w:style>
+  <w:style w:type="paragraph" w:styleId="1">
+    <w:name w:val="heading 1"/>
+    <w:basedOn w:val="a"/>
+    <w:next w:val="a"/>
+    <w:link w:val="10"/>
+    <w:uiPriority w:val="9"/>
+    <w:qFormat/>
+    <w:rsid w:val="007001E0"/>
+    <w:pPr>
+      <w:keepNext/>
+      <w:keepLines/>
+      <w:spacing w:before="240" w:after="0"/>
+      <w:outlineLvl w:val="0"/>
+    </w:pPr>
+    <w:rPr>
+      <w:rFonts w:asciiTheme="majorHAnsi" w:eastAsiaTheme="majorEastAsia" w:hAnsiTheme="majorHAnsi" w:cstheme="majorBidi"/>
+      <w:color w:val="2F5496" w:themeColor="accent1" w:themeShade="BF"/>
+      <w:sz w:val="32"/>
+      <w:szCs w:val="32"/>
+    </w:rPr>
+  </w:style>
   <w:style w:type="character" w:default="1" w:styleId="a0">
     <w:name w:val="Default Paragraph Font"/>
     <w:uiPriority w:val="1"/>
-    <w:semiHidden/>
     <w:unhideWhenUsed/>
   </w:style>
   <w:style w:type="table" w:default="1" w:styleId="a1">
@@ -2944,6 +3382,53 @@
     <w:rPr>
       <w:color w:val="605E5C"/>
       <w:shd w:val="clear" w:color="auto" w:fill="E1DFDD"/>
+    </w:rPr>
+  </w:style>
+  <w:style w:type="paragraph" w:styleId="11">
+    <w:name w:val="toc 1"/>
+    <w:basedOn w:val="a"/>
+    <w:next w:val="a"/>
+    <w:autoRedefine/>
+    <w:uiPriority w:val="39"/>
+    <w:unhideWhenUsed/>
+    <w:rsid w:val="007001E0"/>
+    <w:pPr>
+      <w:spacing w:after="100"/>
+    </w:pPr>
+    <w:rPr>
+      <w:rFonts w:eastAsiaTheme="minorEastAsia" w:cs="Times New Roman"/>
+      <w:lang w:val="en-US"/>
+    </w:rPr>
+  </w:style>
+  <w:style w:type="character" w:customStyle="1" w:styleId="10">
+    <w:name w:val="Заглавие 1 Знак"/>
+    <w:basedOn w:val="a0"/>
+    <w:link w:val="1"/>
+    <w:uiPriority w:val="9"/>
+    <w:rsid w:val="007001E0"/>
+    <w:rPr>
+      <w:rFonts w:asciiTheme="majorHAnsi" w:eastAsiaTheme="majorEastAsia" w:hAnsiTheme="majorHAnsi" w:cstheme="majorBidi"/>
+      <w:color w:val="2F5496" w:themeColor="accent1" w:themeShade="BF"/>
+      <w:kern w:val="0"/>
+      <w:sz w:val="32"/>
+      <w:szCs w:val="32"/>
+      <w14:ligatures w14:val="none"/>
+    </w:rPr>
+  </w:style>
+  <w:style w:type="paragraph" w:styleId="a6">
+    <w:name w:val="TOC Heading"/>
+    <w:basedOn w:val="1"/>
+    <w:next w:val="a"/>
+    <w:uiPriority w:val="39"/>
+    <w:unhideWhenUsed/>
+    <w:qFormat/>
+    <w:rsid w:val="007001E0"/>
+    <w:pPr>
+      <w:spacing w:line="259" w:lineRule="auto"/>
+      <w:outlineLvl w:val="9"/>
+    </w:pPr>
+    <w:rPr>
+      <w:lang w:eastAsia="bg-BG"/>
     </w:rPr>
   </w:style>
 </w:styles>

</xml_diff>